<commit_message>
Completed the HTTP status code notes
</commit_message>
<xml_diff>
--- a/PRELIMNOTES.docx
+++ b/PRELIMNOTES.docx
@@ -1,9 +1,8 @@
 
 <file path=word/document.xml><?xml version="1.0" encoding="utf-8"?>
-<w:document xmlns:wpc="http://schemas.microsoft.com/office/word/2010/wordprocessingCanvas" xmlns:mc="http://schemas.openxmlformats.org/markup-compatibility/2006" xmlns:o="urn:schemas-microsoft-com:office:office" xmlns:r="http://schemas.openxmlformats.org/officeDocument/2006/relationships" xmlns:m="http://schemas.openxmlformats.org/officeDocument/2006/math" xmlns:v="urn:schemas-microsoft-com:vml" xmlns:wp14="http://schemas.microsoft.com/office/word/2010/wordprocessingDrawing" xmlns:wp="http://schemas.openxmlformats.org/drawingml/2006/wordprocessingDrawing" xmlns:w10="urn:schemas-microsoft-com:office:word" xmlns:w="http://schemas.openxmlformats.org/wordprocessingml/2006/main" xmlns:w14="http://schemas.microsoft.com/office/word/2010/wordml" xmlns:w15="http://schemas.microsoft.com/office/word/2012/wordml" xmlns:wpg="http://schemas.microsoft.com/office/word/2010/wordprocessingGroup" xmlns:wpi="http://schemas.microsoft.com/office/word/2010/wordprocessingInk" xmlns:wne="http://schemas.microsoft.com/office/word/2006/wordml" xmlns:wps="http://schemas.microsoft.com/office/word/2010/wordprocessingShape" mc:Ignorable="w14 w15 wp14">
+<w:document xmlns:wpc="http://schemas.microsoft.com/office/word/2010/wordprocessingCanvas" xmlns:cx="http://schemas.microsoft.com/office/drawing/2014/chartex" xmlns:cx1="http://schemas.microsoft.com/office/drawing/2015/9/8/chartex" xmlns:cx2="http://schemas.microsoft.com/office/drawing/2015/10/21/chartex" xmlns:cx3="http://schemas.microsoft.com/office/drawing/2016/5/9/chartex" xmlns:cx4="http://schemas.microsoft.com/office/drawing/2016/5/10/chartex" xmlns:cx5="http://schemas.microsoft.com/office/drawing/2016/5/11/chartex" xmlns:mc="http://schemas.openxmlformats.org/markup-compatibility/2006" xmlns:o="urn:schemas-microsoft-com:office:office" xmlns:r="http://schemas.openxmlformats.org/officeDocument/2006/relationships" xmlns:m="http://schemas.openxmlformats.org/officeDocument/2006/math" xmlns:v="urn:schemas-microsoft-com:vml" xmlns:wp14="http://schemas.microsoft.com/office/word/2010/wordprocessingDrawing" xmlns:wp="http://schemas.openxmlformats.org/drawingml/2006/wordprocessingDrawing" xmlns:w10="urn:schemas-microsoft-com:office:word" xmlns:w="http://schemas.openxmlformats.org/wordprocessingml/2006/main" xmlns:w14="http://schemas.microsoft.com/office/word/2010/wordml" xmlns:w15="http://schemas.microsoft.com/office/word/2012/wordml" xmlns:w16se="http://schemas.microsoft.com/office/word/2015/wordml/symex" xmlns:wpg="http://schemas.microsoft.com/office/word/2010/wordprocessingGroup" xmlns:wpi="http://schemas.microsoft.com/office/word/2010/wordprocessingInk" xmlns:wne="http://schemas.microsoft.com/office/word/2006/wordml" xmlns:wps="http://schemas.microsoft.com/office/word/2010/wordprocessingShape" mc:Ignorable="w14 w15 w16se wp14">
   <w:body>
     <w:p>
-      <w:bookmarkStart w:id="0" w:name="_GoBack"/>
       <w:r>
         <w:t>**</w:t>
       </w:r>
@@ -93,38 +92,22 @@
       </w:r>
     </w:p>
     <w:p>
-      <w:proofErr w:type="gramStart"/>
-      <w:r>
-        <w:rPr>
-          <w:b/>
-        </w:rPr>
-        <w:t>inter</w:t>
-      </w:r>
-      <w:proofErr w:type="gramEnd"/>
-      <w:r>
-        <w:rPr>
-          <w:b/>
-        </w:rPr>
-        <w:t xml:space="preserve"> </w:t>
+      <w:r>
+        <w:rPr>
+          <w:b/>
+        </w:rPr>
+        <w:t xml:space="preserve">inter </w:t>
       </w:r>
       <w:r>
         <w:t>- outside</w:t>
       </w:r>
     </w:p>
     <w:p>
-      <w:proofErr w:type="gramStart"/>
-      <w:r>
-        <w:rPr>
-          <w:b/>
-        </w:rPr>
-        <w:t>intra</w:t>
-      </w:r>
-      <w:proofErr w:type="gramEnd"/>
-      <w:r>
-        <w:rPr>
-          <w:b/>
-        </w:rPr>
-        <w:t xml:space="preserve"> </w:t>
+      <w:r>
+        <w:rPr>
+          <w:b/>
+        </w:rPr>
+        <w:t xml:space="preserve">intra </w:t>
       </w:r>
       <w:r>
         <w:t>- within the border</w:t>
@@ -181,34 +164,15 @@
         <w:rPr>
           <w:b/>
         </w:rPr>
-        <w:t>Store and Forward (S &amp;F</w:t>
-      </w:r>
-      <w:proofErr w:type="gramStart"/>
-      <w:r>
-        <w:rPr>
-          <w:b/>
-        </w:rPr>
-        <w:t>)-</w:t>
-      </w:r>
-      <w:proofErr w:type="gramEnd"/>
-      <w:r>
-        <w:rPr>
-          <w:b/>
-        </w:rPr>
-        <w:t xml:space="preserve"> </w:t>
+        <w:t xml:space="preserve">Store and Forward (S &amp;F)- </w:t>
       </w:r>
       <w:r>
         <w:t xml:space="preserve"> send message without establishing connection.</w:t>
       </w:r>
     </w:p>
     <w:p>
-      <w:proofErr w:type="gramStart"/>
-      <w:r>
-        <w:t>characterized</w:t>
-      </w:r>
-      <w:proofErr w:type="gramEnd"/>
-      <w:r>
-        <w:t xml:space="preserve"> by</w:t>
+      <w:r>
+        <w:t>characterized by</w:t>
       </w:r>
     </w:p>
     <w:p>
@@ -642,12 +606,10 @@
         <w:t xml:space="preserve">     - </w:t>
       </w:r>
       <w:proofErr w:type="spellStart"/>
-      <w:proofErr w:type="gramStart"/>
       <w:r>
         <w:t>distibuting</w:t>
       </w:r>
       <w:proofErr w:type="spellEnd"/>
-      <w:proofErr w:type="gramEnd"/>
       <w:r>
         <w:t xml:space="preserve">, </w:t>
       </w:r>
@@ -667,15 +629,7 @@
       </w:r>
       <w:r>
         <w:tab/>
-        <w:t xml:space="preserve">     - </w:t>
-      </w:r>
-      <w:proofErr w:type="gramStart"/>
-      <w:r>
-        <w:t>a</w:t>
-      </w:r>
-      <w:proofErr w:type="gramEnd"/>
-      <w:r>
-        <w:t xml:space="preserve"> TCP/IP application layer protocol designed for distributing searches and retrieving documents over the internet</w:t>
+        <w:t xml:space="preserve">     - a TCP/IP application layer protocol designed for distributing searches and retrieving documents over the internet</w:t>
       </w:r>
     </w:p>
     <w:p/>
@@ -693,15 +647,7 @@
     <w:p>
       <w:r>
         <w:tab/>
-        <w:t xml:space="preserve">   - </w:t>
-      </w:r>
-      <w:proofErr w:type="gramStart"/>
-      <w:r>
-        <w:t>similar</w:t>
-      </w:r>
-      <w:proofErr w:type="gramEnd"/>
-      <w:r>
-        <w:t xml:space="preserve"> to discussion groups</w:t>
+        <w:t xml:space="preserve">   - similar to discussion groups</w:t>
       </w:r>
     </w:p>
     <w:p>
@@ -800,15 +746,7 @@
     <w:p>
       <w:r>
         <w:tab/>
-        <w:t xml:space="preserve">- </w:t>
-      </w:r>
-      <w:proofErr w:type="gramStart"/>
-      <w:r>
-        <w:t>standard</w:t>
-      </w:r>
-      <w:proofErr w:type="gramEnd"/>
-      <w:r>
-        <w:t xml:space="preserve"> way of communicating</w:t>
+        <w:t>- standard way of communicating</w:t>
       </w:r>
     </w:p>
     <w:p>
@@ -1920,14 +1858,9 @@
       </w:r>
       <w:proofErr w:type="spellStart"/>
       <w:r>
-        <w:t>proppicthc</w:t>
-      </w:r>
-      <w:proofErr w:type="gramStart"/>
-      <w:r>
-        <w:t>,mkcol,copy,move,lock,unlock</w:t>
+        <w:t>proppicthc,mkcol,copy,move,lock,unlock</w:t>
       </w:r>
       <w:proofErr w:type="spellEnd"/>
-      <w:proofErr w:type="gramEnd"/>
       <w:r>
         <w:t>.</w:t>
       </w:r>
@@ -2284,6 +2217,551 @@
       <w:pPr>
         <w:rPr>
           <w:b/>
+          <w:sz w:val="32"/>
+          <w:szCs w:val="32"/>
+        </w:rPr>
+      </w:pPr>
+      <w:r>
+        <w:rPr>
+          <w:b/>
+          <w:sz w:val="32"/>
+          <w:szCs w:val="32"/>
+        </w:rPr>
+        <w:lastRenderedPageBreak/>
+        <w:t>HTTP STATUS CODE</w:t>
+      </w:r>
+    </w:p>
+    <w:p>
+      <w:r>
+        <w:t>Informational</w:t>
+      </w:r>
+    </w:p>
+    <w:p>
+      <w:pPr>
+        <w:pStyle w:val="ListParagraph"/>
+        <w:numPr>
+          <w:ilvl w:val="0"/>
+          <w:numId w:val="23"/>
+        </w:numPr>
+      </w:pPr>
+      <w:r>
+        <w:t>100 continue</w:t>
+      </w:r>
+    </w:p>
+    <w:p>
+      <w:pPr>
+        <w:pStyle w:val="ListParagraph"/>
+        <w:numPr>
+          <w:ilvl w:val="0"/>
+          <w:numId w:val="23"/>
+        </w:numPr>
+      </w:pPr>
+      <w:r>
+        <w:t>101 switching protocols</w:t>
+      </w:r>
+    </w:p>
+    <w:p>
+      <w:r>
+        <w:t>Success</w:t>
+      </w:r>
+    </w:p>
+    <w:p>
+      <w:pPr>
+        <w:pStyle w:val="ListParagraph"/>
+        <w:numPr>
+          <w:ilvl w:val="0"/>
+          <w:numId w:val="25"/>
+        </w:numPr>
+      </w:pPr>
+      <w:r>
+        <w:t>200 OK</w:t>
+      </w:r>
+    </w:p>
+    <w:p>
+      <w:pPr>
+        <w:pStyle w:val="ListParagraph"/>
+        <w:numPr>
+          <w:ilvl w:val="0"/>
+          <w:numId w:val="25"/>
+        </w:numPr>
+      </w:pPr>
+      <w:r>
+        <w:t>201 Created</w:t>
+      </w:r>
+    </w:p>
+    <w:p>
+      <w:pPr>
+        <w:pStyle w:val="ListParagraph"/>
+        <w:numPr>
+          <w:ilvl w:val="0"/>
+          <w:numId w:val="25"/>
+        </w:numPr>
+      </w:pPr>
+      <w:r>
+        <w:t>202 Accepted</w:t>
+      </w:r>
+    </w:p>
+    <w:p>
+      <w:pPr>
+        <w:pStyle w:val="ListParagraph"/>
+        <w:numPr>
+          <w:ilvl w:val="0"/>
+          <w:numId w:val="25"/>
+        </w:numPr>
+      </w:pPr>
+      <w:r>
+        <w:t>203 Non-Authorized Info</w:t>
+      </w:r>
+    </w:p>
+    <w:p>
+      <w:pPr>
+        <w:pStyle w:val="ListParagraph"/>
+        <w:numPr>
+          <w:ilvl w:val="0"/>
+          <w:numId w:val="25"/>
+        </w:numPr>
+      </w:pPr>
+      <w:r>
+        <w:t>204 No Content</w:t>
+      </w:r>
+    </w:p>
+    <w:p>
+      <w:pPr>
+        <w:pStyle w:val="ListParagraph"/>
+        <w:numPr>
+          <w:ilvl w:val="0"/>
+          <w:numId w:val="25"/>
+        </w:numPr>
+      </w:pPr>
+      <w:r>
+        <w:t>205 Reset Content</w:t>
+      </w:r>
+    </w:p>
+    <w:p>
+      <w:pPr>
+        <w:pStyle w:val="ListParagraph"/>
+        <w:numPr>
+          <w:ilvl w:val="0"/>
+          <w:numId w:val="25"/>
+        </w:numPr>
+      </w:pPr>
+      <w:r>
+        <w:t>206 Partial Content</w:t>
+      </w:r>
+    </w:p>
+    <w:p>
+      <w:r>
+        <w:t>Redirection</w:t>
+      </w:r>
+    </w:p>
+    <w:p>
+      <w:pPr>
+        <w:pStyle w:val="ListParagraph"/>
+        <w:numPr>
+          <w:ilvl w:val="0"/>
+          <w:numId w:val="26"/>
+        </w:numPr>
+      </w:pPr>
+      <w:r>
+        <w:t>300 Multiple Choices</w:t>
+      </w:r>
+    </w:p>
+    <w:p>
+      <w:pPr>
+        <w:pStyle w:val="ListParagraph"/>
+        <w:numPr>
+          <w:ilvl w:val="0"/>
+          <w:numId w:val="26"/>
+        </w:numPr>
+      </w:pPr>
+      <w:r>
+        <w:t>301 Moved Permanently</w:t>
+      </w:r>
+    </w:p>
+    <w:p>
+      <w:pPr>
+        <w:pStyle w:val="ListParagraph"/>
+        <w:numPr>
+          <w:ilvl w:val="0"/>
+          <w:numId w:val="26"/>
+        </w:numPr>
+      </w:pPr>
+      <w:r>
+        <w:t>302 Found</w:t>
+      </w:r>
+    </w:p>
+    <w:p>
+      <w:pPr>
+        <w:pStyle w:val="ListParagraph"/>
+        <w:numPr>
+          <w:ilvl w:val="0"/>
+          <w:numId w:val="26"/>
+        </w:numPr>
+      </w:pPr>
+      <w:r>
+        <w:t>303 See Other</w:t>
+      </w:r>
+    </w:p>
+    <w:p>
+      <w:pPr>
+        <w:pStyle w:val="ListParagraph"/>
+        <w:numPr>
+          <w:ilvl w:val="0"/>
+          <w:numId w:val="26"/>
+        </w:numPr>
+      </w:pPr>
+      <w:r>
+        <w:t>304 Not Modified</w:t>
+      </w:r>
+    </w:p>
+    <w:p>
+      <w:pPr>
+        <w:pStyle w:val="ListParagraph"/>
+        <w:numPr>
+          <w:ilvl w:val="0"/>
+          <w:numId w:val="26"/>
+        </w:numPr>
+      </w:pPr>
+      <w:r>
+        <w:t>305 Use Proxy</w:t>
+      </w:r>
+    </w:p>
+    <w:p>
+      <w:pPr>
+        <w:pStyle w:val="ListParagraph"/>
+        <w:numPr>
+          <w:ilvl w:val="0"/>
+          <w:numId w:val="26"/>
+        </w:numPr>
+      </w:pPr>
+      <w:r>
+        <w:t>306 Switch Proxy</w:t>
+      </w:r>
+    </w:p>
+    <w:p>
+      <w:pPr>
+        <w:pStyle w:val="ListParagraph"/>
+        <w:numPr>
+          <w:ilvl w:val="0"/>
+          <w:numId w:val="26"/>
+        </w:numPr>
+      </w:pPr>
+      <w:r>
+        <w:t>307 Temporary Redirect</w:t>
+      </w:r>
+    </w:p>
+    <w:p>
+      <w:r>
+        <w:t>Client Error</w:t>
+      </w:r>
+    </w:p>
+    <w:p>
+      <w:pPr>
+        <w:pStyle w:val="ListParagraph"/>
+        <w:numPr>
+          <w:ilvl w:val="0"/>
+          <w:numId w:val="27"/>
+        </w:numPr>
+      </w:pPr>
+      <w:r>
+        <w:t>400 Bad Request</w:t>
+      </w:r>
+    </w:p>
+    <w:p>
+      <w:pPr>
+        <w:pStyle w:val="ListParagraph"/>
+        <w:numPr>
+          <w:ilvl w:val="0"/>
+          <w:numId w:val="27"/>
+        </w:numPr>
+      </w:pPr>
+      <w:r>
+        <w:t>401 Unauthorized</w:t>
+      </w:r>
+    </w:p>
+    <w:p>
+      <w:pPr>
+        <w:pStyle w:val="ListParagraph"/>
+        <w:numPr>
+          <w:ilvl w:val="0"/>
+          <w:numId w:val="27"/>
+        </w:numPr>
+      </w:pPr>
+      <w:r>
+        <w:t>402 Payment Required</w:t>
+      </w:r>
+    </w:p>
+    <w:p>
+      <w:pPr>
+        <w:pStyle w:val="ListParagraph"/>
+        <w:numPr>
+          <w:ilvl w:val="0"/>
+          <w:numId w:val="27"/>
+        </w:numPr>
+      </w:pPr>
+      <w:r>
+        <w:t>403 Forbidden</w:t>
+      </w:r>
+    </w:p>
+    <w:p>
+      <w:pPr>
+        <w:pStyle w:val="ListParagraph"/>
+        <w:numPr>
+          <w:ilvl w:val="0"/>
+          <w:numId w:val="27"/>
+        </w:numPr>
+      </w:pPr>
+      <w:r>
+        <w:t>404 Not Found</w:t>
+      </w:r>
+    </w:p>
+    <w:p>
+      <w:pPr>
+        <w:pStyle w:val="ListParagraph"/>
+        <w:numPr>
+          <w:ilvl w:val="0"/>
+          <w:numId w:val="27"/>
+        </w:numPr>
+      </w:pPr>
+      <w:r>
+        <w:t>405 Method not Allowed</w:t>
+      </w:r>
+    </w:p>
+    <w:p>
+      <w:pPr>
+        <w:pStyle w:val="ListParagraph"/>
+        <w:numPr>
+          <w:ilvl w:val="0"/>
+          <w:numId w:val="27"/>
+        </w:numPr>
+      </w:pPr>
+      <w:r>
+        <w:t>406 Not Acceptable</w:t>
+      </w:r>
+    </w:p>
+    <w:p>
+      <w:pPr>
+        <w:pStyle w:val="ListParagraph"/>
+        <w:numPr>
+          <w:ilvl w:val="0"/>
+          <w:numId w:val="27"/>
+        </w:numPr>
+      </w:pPr>
+      <w:r>
+        <w:t>407 Proxy Authentication Required</w:t>
+      </w:r>
+    </w:p>
+    <w:p>
+      <w:pPr>
+        <w:pStyle w:val="ListParagraph"/>
+        <w:numPr>
+          <w:ilvl w:val="0"/>
+          <w:numId w:val="27"/>
+        </w:numPr>
+      </w:pPr>
+      <w:r>
+        <w:t>408 Request Timeout</w:t>
+      </w:r>
+    </w:p>
+    <w:p>
+      <w:pPr>
+        <w:pStyle w:val="ListParagraph"/>
+        <w:numPr>
+          <w:ilvl w:val="0"/>
+          <w:numId w:val="27"/>
+        </w:numPr>
+      </w:pPr>
+      <w:r>
+        <w:t>409 Conflict</w:t>
+      </w:r>
+    </w:p>
+    <w:p>
+      <w:pPr>
+        <w:pStyle w:val="ListParagraph"/>
+        <w:numPr>
+          <w:ilvl w:val="0"/>
+          <w:numId w:val="27"/>
+        </w:numPr>
+      </w:pPr>
+      <w:r>
+        <w:t>410 Gone</w:t>
+      </w:r>
+    </w:p>
+    <w:p>
+      <w:pPr>
+        <w:pStyle w:val="ListParagraph"/>
+        <w:numPr>
+          <w:ilvl w:val="0"/>
+          <w:numId w:val="27"/>
+        </w:numPr>
+      </w:pPr>
+      <w:r>
+        <w:t>411 Length Required</w:t>
+      </w:r>
+    </w:p>
+    <w:p>
+      <w:pPr>
+        <w:pStyle w:val="ListParagraph"/>
+        <w:numPr>
+          <w:ilvl w:val="0"/>
+          <w:numId w:val="27"/>
+        </w:numPr>
+      </w:pPr>
+      <w:r>
+        <w:t>412 Precondition failed</w:t>
+      </w:r>
+    </w:p>
+    <w:p>
+      <w:pPr>
+        <w:pStyle w:val="ListParagraph"/>
+        <w:numPr>
+          <w:ilvl w:val="0"/>
+          <w:numId w:val="27"/>
+        </w:numPr>
+      </w:pPr>
+      <w:r>
+        <w:t>4413 Request Entity Too Large</w:t>
+      </w:r>
+    </w:p>
+    <w:p>
+      <w:pPr>
+        <w:pStyle w:val="ListParagraph"/>
+        <w:numPr>
+          <w:ilvl w:val="0"/>
+          <w:numId w:val="27"/>
+        </w:numPr>
+      </w:pPr>
+      <w:r>
+        <w:t>414 Request-URI too large</w:t>
+      </w:r>
+    </w:p>
+    <w:p>
+      <w:pPr>
+        <w:pStyle w:val="ListParagraph"/>
+        <w:numPr>
+          <w:ilvl w:val="0"/>
+          <w:numId w:val="27"/>
+        </w:numPr>
+      </w:pPr>
+      <w:r>
+        <w:t>415 Unsupported Media Type</w:t>
+      </w:r>
+    </w:p>
+    <w:p>
+      <w:pPr>
+        <w:pStyle w:val="ListParagraph"/>
+        <w:numPr>
+          <w:ilvl w:val="0"/>
+          <w:numId w:val="27"/>
+        </w:numPr>
+      </w:pPr>
+      <w:r>
+        <w:lastRenderedPageBreak/>
+        <w:t>416 Request Range not satisfied</w:t>
+      </w:r>
+    </w:p>
+    <w:p>
+      <w:pPr>
+        <w:pStyle w:val="ListParagraph"/>
+        <w:numPr>
+          <w:ilvl w:val="0"/>
+          <w:numId w:val="27"/>
+        </w:numPr>
+      </w:pPr>
+      <w:r>
+        <w:t>417 Expectation Failed</w:t>
+      </w:r>
+    </w:p>
+    <w:p>
+      <w:pPr>
+        <w:pStyle w:val="ListParagraph"/>
+        <w:numPr>
+          <w:ilvl w:val="0"/>
+          <w:numId w:val="27"/>
+        </w:numPr>
+      </w:pPr>
+      <w:r>
+        <w:t>426 Upgrade Required</w:t>
+      </w:r>
+    </w:p>
+    <w:p>
+      <w:r>
+        <w:t>Server Error</w:t>
+      </w:r>
+    </w:p>
+    <w:p>
+      <w:pPr>
+        <w:pStyle w:val="ListParagraph"/>
+        <w:numPr>
+          <w:ilvl w:val="0"/>
+          <w:numId w:val="28"/>
+        </w:numPr>
+      </w:pPr>
+      <w:r>
+        <w:t>500 Internal Server Error</w:t>
+      </w:r>
+    </w:p>
+    <w:p>
+      <w:pPr>
+        <w:pStyle w:val="ListParagraph"/>
+        <w:numPr>
+          <w:ilvl w:val="0"/>
+          <w:numId w:val="28"/>
+        </w:numPr>
+      </w:pPr>
+      <w:r>
+        <w:t>502 Bad Gateway</w:t>
+      </w:r>
+    </w:p>
+    <w:p>
+      <w:pPr>
+        <w:pStyle w:val="ListParagraph"/>
+        <w:numPr>
+          <w:ilvl w:val="0"/>
+          <w:numId w:val="28"/>
+        </w:numPr>
+      </w:pPr>
+      <w:r>
+        <w:t>503 Service Unavailable</w:t>
+      </w:r>
+    </w:p>
+    <w:p>
+      <w:pPr>
+        <w:pStyle w:val="ListParagraph"/>
+        <w:numPr>
+          <w:ilvl w:val="0"/>
+          <w:numId w:val="28"/>
+        </w:numPr>
+      </w:pPr>
+      <w:r>
+        <w:t>504 Gateway Time-out</w:t>
+      </w:r>
+    </w:p>
+    <w:p>
+      <w:pPr>
+        <w:pStyle w:val="ListParagraph"/>
+        <w:numPr>
+          <w:ilvl w:val="0"/>
+          <w:numId w:val="28"/>
+        </w:numPr>
+      </w:pPr>
+      <w:r>
+        <w:t>505 Http Variation not supported</w:t>
+      </w:r>
+      <w:bookmarkStart w:id="0" w:name="_GoBack"/>
+      <w:bookmarkEnd w:id="0"/>
+    </w:p>
+    <w:p>
+      <w:pPr>
+        <w:ind w:left="1440"/>
+      </w:pPr>
+    </w:p>
+    <w:p/>
+    <w:p/>
+    <w:p>
+      <w:pPr>
+        <w:rPr>
+          <w:b/>
         </w:rPr>
       </w:pPr>
       <w:proofErr w:type="spellStart"/>
@@ -2291,7 +2769,6 @@
         <w:rPr>
           <w:b/>
         </w:rPr>
-        <w:lastRenderedPageBreak/>
         <w:t>HyperText</w:t>
       </w:r>
       <w:proofErr w:type="spellEnd"/>
@@ -2315,13 +2792,8 @@
         </w:rPr>
         <w:t xml:space="preserve">  </w:t>
       </w:r>
-      <w:proofErr w:type="gramStart"/>
-      <w:r>
-        <w:t>by</w:t>
-      </w:r>
-      <w:proofErr w:type="gramEnd"/>
-      <w:r>
-        <w:t xml:space="preserve"> Tim Burners Lee</w:t>
+      <w:r>
+        <w:t>by Tim Burners Lee</w:t>
       </w:r>
     </w:p>
     <w:p>
@@ -2358,15 +2830,7 @@
     <w:p>
       <w:r>
         <w:tab/>
-        <w:t xml:space="preserve">- </w:t>
-      </w:r>
-      <w:proofErr w:type="gramStart"/>
-      <w:r>
-        <w:t>it</w:t>
-      </w:r>
-      <w:proofErr w:type="gramEnd"/>
-      <w:r>
-        <w:t xml:space="preserve"> is being host.</w:t>
+        <w:t>- it is being host.</w:t>
       </w:r>
     </w:p>
     <w:p>
@@ -2520,6 +2984,7 @@
     </w:p>
     <w:p>
       <w:r>
+        <w:lastRenderedPageBreak/>
         <w:t>HTML 1.0 – 1989</w:t>
       </w:r>
     </w:p>
@@ -2572,13 +3037,7 @@
         <w:rPr>
           <w:b/>
         </w:rPr>
-        <w:t xml:space="preserve"> Markup Language</w:t>
-      </w:r>
-      <w:r>
-        <w:rPr>
-          <w:b/>
-        </w:rPr>
-        <w:t xml:space="preserve"> (XHTML)</w:t>
+        <w:t xml:space="preserve"> Markup Language (XHTML)</w:t>
       </w:r>
     </w:p>
     <w:p>
@@ -2616,7 +3075,6 @@
         </w:numPr>
       </w:pPr>
       <w:r>
-        <w:lastRenderedPageBreak/>
         <w:t>Wrappers up structure of a document</w:t>
       </w:r>
     </w:p>
@@ -2653,15 +3111,7 @@
     <w:p>
       <w:r>
         <w:tab/>
-        <w:t xml:space="preserve">- </w:t>
-      </w:r>
-      <w:proofErr w:type="gramStart"/>
-      <w:r>
-        <w:t>later</w:t>
-      </w:r>
-      <w:proofErr w:type="gramEnd"/>
-      <w:r>
-        <w:t xml:space="preserve"> becomes HTML5 that is standardized in 2014</w:t>
+        <w:t>- later becomes HTML5 that is standardized in 2014</w:t>
       </w:r>
     </w:p>
     <w:p/>
@@ -2726,7 +3176,6 @@
         </w:rPr>
         <w:t>Frameset</w:t>
       </w:r>
-      <w:bookmarkEnd w:id="0"/>
     </w:p>
     <w:sectPr>
       <w:pgSz w:w="12240" w:h="15840"/>
@@ -2739,7 +3188,7 @@
 </file>
 
 <file path=word/numbering.xml><?xml version="1.0" encoding="utf-8"?>
-<w:numbering xmlns:wpc="http://schemas.microsoft.com/office/word/2010/wordprocessingCanvas" xmlns:mc="http://schemas.openxmlformats.org/markup-compatibility/2006" xmlns:o="urn:schemas-microsoft-com:office:office" xmlns:r="http://schemas.openxmlformats.org/officeDocument/2006/relationships" xmlns:m="http://schemas.openxmlformats.org/officeDocument/2006/math" xmlns:v="urn:schemas-microsoft-com:vml" xmlns:wp14="http://schemas.microsoft.com/office/word/2010/wordprocessingDrawing" xmlns:wp="http://schemas.openxmlformats.org/drawingml/2006/wordprocessingDrawing" xmlns:w10="urn:schemas-microsoft-com:office:word" xmlns:w="http://schemas.openxmlformats.org/wordprocessingml/2006/main" xmlns:w14="http://schemas.microsoft.com/office/word/2010/wordml" xmlns:w15="http://schemas.microsoft.com/office/word/2012/wordml" xmlns:wpg="http://schemas.microsoft.com/office/word/2010/wordprocessingGroup" xmlns:wpi="http://schemas.microsoft.com/office/word/2010/wordprocessingInk" xmlns:wne="http://schemas.microsoft.com/office/word/2006/wordml" xmlns:wps="http://schemas.microsoft.com/office/word/2010/wordprocessingShape" mc:Ignorable="w14 w15 wp14">
+<w:numbering xmlns:wpc="http://schemas.microsoft.com/office/word/2010/wordprocessingCanvas" xmlns:cx="http://schemas.microsoft.com/office/drawing/2014/chartex" xmlns:cx1="http://schemas.microsoft.com/office/drawing/2015/9/8/chartex" xmlns:cx2="http://schemas.microsoft.com/office/drawing/2015/10/21/chartex" xmlns:cx3="http://schemas.microsoft.com/office/drawing/2016/5/9/chartex" xmlns:cx4="http://schemas.microsoft.com/office/drawing/2016/5/10/chartex" xmlns:cx5="http://schemas.microsoft.com/office/drawing/2016/5/11/chartex" xmlns:mc="http://schemas.openxmlformats.org/markup-compatibility/2006" xmlns:o="urn:schemas-microsoft-com:office:office" xmlns:r="http://schemas.openxmlformats.org/officeDocument/2006/relationships" xmlns:m="http://schemas.openxmlformats.org/officeDocument/2006/math" xmlns:v="urn:schemas-microsoft-com:vml" xmlns:wp14="http://schemas.microsoft.com/office/word/2010/wordprocessingDrawing" xmlns:wp="http://schemas.openxmlformats.org/drawingml/2006/wordprocessingDrawing" xmlns:w10="urn:schemas-microsoft-com:office:word" xmlns:w="http://schemas.openxmlformats.org/wordprocessingml/2006/main" xmlns:w14="http://schemas.microsoft.com/office/word/2010/wordml" xmlns:w15="http://schemas.microsoft.com/office/word/2012/wordml" xmlns:w16se="http://schemas.microsoft.com/office/word/2015/wordml/symex" xmlns:wpg="http://schemas.microsoft.com/office/word/2010/wordprocessingGroup" xmlns:wpi="http://schemas.microsoft.com/office/word/2010/wordprocessingInk" xmlns:wne="http://schemas.microsoft.com/office/word/2006/wordml" xmlns:wps="http://schemas.microsoft.com/office/word/2010/wordprocessingShape" mc:Ignorable="w14 w15 w16se wp14">
   <w:abstractNum w:abstractNumId="0" w15:restartNumberingAfterBreak="0">
     <w:nsid w:val="04915660"/>
     <w:multiLevelType w:val="hybridMultilevel"/>
@@ -3193,6 +3642,232 @@
     </w:lvl>
   </w:abstractNum>
   <w:abstractNum w:abstractNumId="4" w15:restartNumberingAfterBreak="0">
+    <w:nsid w:val="1BBB13C7"/>
+    <w:multiLevelType w:val="hybridMultilevel"/>
+    <w:tmpl w:val="BFB06662"/>
+    <w:lvl w:ilvl="0" w:tplc="04090001">
+      <w:start w:val="1"/>
+      <w:numFmt w:val="bullet"/>
+      <w:lvlText w:val=""/>
+      <w:lvlJc w:val="left"/>
+      <w:pPr>
+        <w:ind w:left="1440" w:hanging="360"/>
+      </w:pPr>
+      <w:rPr>
+        <w:rFonts w:ascii="Symbol" w:hAnsi="Symbol" w:hint="default"/>
+      </w:rPr>
+    </w:lvl>
+    <w:lvl w:ilvl="1" w:tplc="04090003" w:tentative="1">
+      <w:start w:val="1"/>
+      <w:numFmt w:val="bullet"/>
+      <w:lvlText w:val="o"/>
+      <w:lvlJc w:val="left"/>
+      <w:pPr>
+        <w:ind w:left="2160" w:hanging="360"/>
+      </w:pPr>
+      <w:rPr>
+        <w:rFonts w:ascii="Courier New" w:hAnsi="Courier New" w:cs="Courier New" w:hint="default"/>
+      </w:rPr>
+    </w:lvl>
+    <w:lvl w:ilvl="2" w:tplc="04090005" w:tentative="1">
+      <w:start w:val="1"/>
+      <w:numFmt w:val="bullet"/>
+      <w:lvlText w:val=""/>
+      <w:lvlJc w:val="left"/>
+      <w:pPr>
+        <w:ind w:left="2880" w:hanging="360"/>
+      </w:pPr>
+      <w:rPr>
+        <w:rFonts w:ascii="Wingdings" w:hAnsi="Wingdings" w:hint="default"/>
+      </w:rPr>
+    </w:lvl>
+    <w:lvl w:ilvl="3" w:tplc="04090001" w:tentative="1">
+      <w:start w:val="1"/>
+      <w:numFmt w:val="bullet"/>
+      <w:lvlText w:val=""/>
+      <w:lvlJc w:val="left"/>
+      <w:pPr>
+        <w:ind w:left="3600" w:hanging="360"/>
+      </w:pPr>
+      <w:rPr>
+        <w:rFonts w:ascii="Symbol" w:hAnsi="Symbol" w:hint="default"/>
+      </w:rPr>
+    </w:lvl>
+    <w:lvl w:ilvl="4" w:tplc="04090003" w:tentative="1">
+      <w:start w:val="1"/>
+      <w:numFmt w:val="bullet"/>
+      <w:lvlText w:val="o"/>
+      <w:lvlJc w:val="left"/>
+      <w:pPr>
+        <w:ind w:left="4320" w:hanging="360"/>
+      </w:pPr>
+      <w:rPr>
+        <w:rFonts w:ascii="Courier New" w:hAnsi="Courier New" w:cs="Courier New" w:hint="default"/>
+      </w:rPr>
+    </w:lvl>
+    <w:lvl w:ilvl="5" w:tplc="04090005" w:tentative="1">
+      <w:start w:val="1"/>
+      <w:numFmt w:val="bullet"/>
+      <w:lvlText w:val=""/>
+      <w:lvlJc w:val="left"/>
+      <w:pPr>
+        <w:ind w:left="5040" w:hanging="360"/>
+      </w:pPr>
+      <w:rPr>
+        <w:rFonts w:ascii="Wingdings" w:hAnsi="Wingdings" w:hint="default"/>
+      </w:rPr>
+    </w:lvl>
+    <w:lvl w:ilvl="6" w:tplc="04090001" w:tentative="1">
+      <w:start w:val="1"/>
+      <w:numFmt w:val="bullet"/>
+      <w:lvlText w:val=""/>
+      <w:lvlJc w:val="left"/>
+      <w:pPr>
+        <w:ind w:left="5760" w:hanging="360"/>
+      </w:pPr>
+      <w:rPr>
+        <w:rFonts w:ascii="Symbol" w:hAnsi="Symbol" w:hint="default"/>
+      </w:rPr>
+    </w:lvl>
+    <w:lvl w:ilvl="7" w:tplc="04090003" w:tentative="1">
+      <w:start w:val="1"/>
+      <w:numFmt w:val="bullet"/>
+      <w:lvlText w:val="o"/>
+      <w:lvlJc w:val="left"/>
+      <w:pPr>
+        <w:ind w:left="6480" w:hanging="360"/>
+      </w:pPr>
+      <w:rPr>
+        <w:rFonts w:ascii="Courier New" w:hAnsi="Courier New" w:cs="Courier New" w:hint="default"/>
+      </w:rPr>
+    </w:lvl>
+    <w:lvl w:ilvl="8" w:tplc="04090005" w:tentative="1">
+      <w:start w:val="1"/>
+      <w:numFmt w:val="bullet"/>
+      <w:lvlText w:val=""/>
+      <w:lvlJc w:val="left"/>
+      <w:pPr>
+        <w:ind w:left="7200" w:hanging="360"/>
+      </w:pPr>
+      <w:rPr>
+        <w:rFonts w:ascii="Wingdings" w:hAnsi="Wingdings" w:hint="default"/>
+      </w:rPr>
+    </w:lvl>
+  </w:abstractNum>
+  <w:abstractNum w:abstractNumId="5" w15:restartNumberingAfterBreak="0">
+    <w:nsid w:val="222D5035"/>
+    <w:multiLevelType w:val="hybridMultilevel"/>
+    <w:tmpl w:val="78ACF11E"/>
+    <w:lvl w:ilvl="0" w:tplc="04090001">
+      <w:start w:val="1"/>
+      <w:numFmt w:val="bullet"/>
+      <w:lvlText w:val=""/>
+      <w:lvlJc w:val="left"/>
+      <w:pPr>
+        <w:ind w:left="720" w:hanging="360"/>
+      </w:pPr>
+      <w:rPr>
+        <w:rFonts w:ascii="Symbol" w:hAnsi="Symbol" w:hint="default"/>
+      </w:rPr>
+    </w:lvl>
+    <w:lvl w:ilvl="1" w:tplc="04090003" w:tentative="1">
+      <w:start w:val="1"/>
+      <w:numFmt w:val="bullet"/>
+      <w:lvlText w:val="o"/>
+      <w:lvlJc w:val="left"/>
+      <w:pPr>
+        <w:ind w:left="1440" w:hanging="360"/>
+      </w:pPr>
+      <w:rPr>
+        <w:rFonts w:ascii="Courier New" w:hAnsi="Courier New" w:cs="Courier New" w:hint="default"/>
+      </w:rPr>
+    </w:lvl>
+    <w:lvl w:ilvl="2" w:tplc="04090005" w:tentative="1">
+      <w:start w:val="1"/>
+      <w:numFmt w:val="bullet"/>
+      <w:lvlText w:val=""/>
+      <w:lvlJc w:val="left"/>
+      <w:pPr>
+        <w:ind w:left="2160" w:hanging="360"/>
+      </w:pPr>
+      <w:rPr>
+        <w:rFonts w:ascii="Wingdings" w:hAnsi="Wingdings" w:hint="default"/>
+      </w:rPr>
+    </w:lvl>
+    <w:lvl w:ilvl="3" w:tplc="04090001" w:tentative="1">
+      <w:start w:val="1"/>
+      <w:numFmt w:val="bullet"/>
+      <w:lvlText w:val=""/>
+      <w:lvlJc w:val="left"/>
+      <w:pPr>
+        <w:ind w:left="2880" w:hanging="360"/>
+      </w:pPr>
+      <w:rPr>
+        <w:rFonts w:ascii="Symbol" w:hAnsi="Symbol" w:hint="default"/>
+      </w:rPr>
+    </w:lvl>
+    <w:lvl w:ilvl="4" w:tplc="04090003" w:tentative="1">
+      <w:start w:val="1"/>
+      <w:numFmt w:val="bullet"/>
+      <w:lvlText w:val="o"/>
+      <w:lvlJc w:val="left"/>
+      <w:pPr>
+        <w:ind w:left="3600" w:hanging="360"/>
+      </w:pPr>
+      <w:rPr>
+        <w:rFonts w:ascii="Courier New" w:hAnsi="Courier New" w:cs="Courier New" w:hint="default"/>
+      </w:rPr>
+    </w:lvl>
+    <w:lvl w:ilvl="5" w:tplc="04090005" w:tentative="1">
+      <w:start w:val="1"/>
+      <w:numFmt w:val="bullet"/>
+      <w:lvlText w:val=""/>
+      <w:lvlJc w:val="left"/>
+      <w:pPr>
+        <w:ind w:left="4320" w:hanging="360"/>
+      </w:pPr>
+      <w:rPr>
+        <w:rFonts w:ascii="Wingdings" w:hAnsi="Wingdings" w:hint="default"/>
+      </w:rPr>
+    </w:lvl>
+    <w:lvl w:ilvl="6" w:tplc="04090001" w:tentative="1">
+      <w:start w:val="1"/>
+      <w:numFmt w:val="bullet"/>
+      <w:lvlText w:val=""/>
+      <w:lvlJc w:val="left"/>
+      <w:pPr>
+        <w:ind w:left="5040" w:hanging="360"/>
+      </w:pPr>
+      <w:rPr>
+        <w:rFonts w:ascii="Symbol" w:hAnsi="Symbol" w:hint="default"/>
+      </w:rPr>
+    </w:lvl>
+    <w:lvl w:ilvl="7" w:tplc="04090003" w:tentative="1">
+      <w:start w:val="1"/>
+      <w:numFmt w:val="bullet"/>
+      <w:lvlText w:val="o"/>
+      <w:lvlJc w:val="left"/>
+      <w:pPr>
+        <w:ind w:left="5760" w:hanging="360"/>
+      </w:pPr>
+      <w:rPr>
+        <w:rFonts w:ascii="Courier New" w:hAnsi="Courier New" w:cs="Courier New" w:hint="default"/>
+      </w:rPr>
+    </w:lvl>
+    <w:lvl w:ilvl="8" w:tplc="04090005" w:tentative="1">
+      <w:start w:val="1"/>
+      <w:numFmt w:val="bullet"/>
+      <w:lvlText w:val=""/>
+      <w:lvlJc w:val="left"/>
+      <w:pPr>
+        <w:ind w:left="6480" w:hanging="360"/>
+      </w:pPr>
+      <w:rPr>
+        <w:rFonts w:ascii="Wingdings" w:hAnsi="Wingdings" w:hint="default"/>
+      </w:rPr>
+    </w:lvl>
+  </w:abstractNum>
+  <w:abstractNum w:abstractNumId="6" w15:restartNumberingAfterBreak="0">
     <w:nsid w:val="2523637A"/>
     <w:multiLevelType w:val="hybridMultilevel"/>
     <w:tmpl w:val="181C3202"/>
@@ -3305,7 +3980,7 @@
       </w:rPr>
     </w:lvl>
   </w:abstractNum>
-  <w:abstractNum w:abstractNumId="5" w15:restartNumberingAfterBreak="0">
+  <w:abstractNum w:abstractNumId="7" w15:restartNumberingAfterBreak="0">
     <w:nsid w:val="2926556D"/>
     <w:multiLevelType w:val="hybridMultilevel"/>
     <w:tmpl w:val="EB2C768C"/>
@@ -3418,7 +4093,7 @@
       </w:rPr>
     </w:lvl>
   </w:abstractNum>
-  <w:abstractNum w:abstractNumId="6" w15:restartNumberingAfterBreak="0">
+  <w:abstractNum w:abstractNumId="8" w15:restartNumberingAfterBreak="0">
     <w:nsid w:val="2F016DD8"/>
     <w:multiLevelType w:val="hybridMultilevel"/>
     <w:tmpl w:val="8A8C9428"/>
@@ -3531,7 +4206,7 @@
       </w:rPr>
     </w:lvl>
   </w:abstractNum>
-  <w:abstractNum w:abstractNumId="7" w15:restartNumberingAfterBreak="0">
+  <w:abstractNum w:abstractNumId="9" w15:restartNumberingAfterBreak="0">
     <w:nsid w:val="2F685F2D"/>
     <w:multiLevelType w:val="hybridMultilevel"/>
     <w:tmpl w:val="2098C854"/>
@@ -3644,7 +4319,7 @@
       </w:rPr>
     </w:lvl>
   </w:abstractNum>
-  <w:abstractNum w:abstractNumId="8" w15:restartNumberingAfterBreak="0">
+  <w:abstractNum w:abstractNumId="10" w15:restartNumberingAfterBreak="0">
     <w:nsid w:val="32AC339C"/>
     <w:multiLevelType w:val="hybridMultilevel"/>
     <w:tmpl w:val="446C6C96"/>
@@ -3757,7 +4432,7 @@
       </w:rPr>
     </w:lvl>
   </w:abstractNum>
-  <w:abstractNum w:abstractNumId="9" w15:restartNumberingAfterBreak="0">
+  <w:abstractNum w:abstractNumId="11" w15:restartNumberingAfterBreak="0">
     <w:nsid w:val="367738F0"/>
     <w:multiLevelType w:val="hybridMultilevel"/>
     <w:tmpl w:val="1114A5EE"/>
@@ -3870,7 +4545,7 @@
       </w:rPr>
     </w:lvl>
   </w:abstractNum>
-  <w:abstractNum w:abstractNumId="10" w15:restartNumberingAfterBreak="0">
+  <w:abstractNum w:abstractNumId="12" w15:restartNumberingAfterBreak="0">
     <w:nsid w:val="369D5F6C"/>
     <w:multiLevelType w:val="hybridMultilevel"/>
     <w:tmpl w:val="EB385882"/>
@@ -3983,7 +4658,7 @@
       </w:rPr>
     </w:lvl>
   </w:abstractNum>
-  <w:abstractNum w:abstractNumId="11" w15:restartNumberingAfterBreak="0">
+  <w:abstractNum w:abstractNumId="13" w15:restartNumberingAfterBreak="0">
     <w:nsid w:val="36C6086B"/>
     <w:multiLevelType w:val="hybridMultilevel"/>
     <w:tmpl w:val="36FCADFA"/>
@@ -4096,7 +4771,7 @@
       </w:rPr>
     </w:lvl>
   </w:abstractNum>
-  <w:abstractNum w:abstractNumId="12" w15:restartNumberingAfterBreak="0">
+  <w:abstractNum w:abstractNumId="14" w15:restartNumberingAfterBreak="0">
     <w:nsid w:val="3B600A4A"/>
     <w:multiLevelType w:val="hybridMultilevel"/>
     <w:tmpl w:val="F7F03560"/>
@@ -4209,7 +4884,7 @@
       </w:rPr>
     </w:lvl>
   </w:abstractNum>
-  <w:abstractNum w:abstractNumId="13" w15:restartNumberingAfterBreak="0">
+  <w:abstractNum w:abstractNumId="15" w15:restartNumberingAfterBreak="0">
     <w:nsid w:val="3C0B34D3"/>
     <w:multiLevelType w:val="hybridMultilevel"/>
     <w:tmpl w:val="08D2D676"/>
@@ -4322,7 +4997,233 @@
       </w:rPr>
     </w:lvl>
   </w:abstractNum>
-  <w:abstractNum w:abstractNumId="14" w15:restartNumberingAfterBreak="0">
+  <w:abstractNum w:abstractNumId="16" w15:restartNumberingAfterBreak="0">
+    <w:nsid w:val="40BE71A9"/>
+    <w:multiLevelType w:val="hybridMultilevel"/>
+    <w:tmpl w:val="5794252C"/>
+    <w:lvl w:ilvl="0" w:tplc="04090001">
+      <w:start w:val="1"/>
+      <w:numFmt w:val="bullet"/>
+      <w:lvlText w:val=""/>
+      <w:lvlJc w:val="left"/>
+      <w:pPr>
+        <w:ind w:left="1440" w:hanging="360"/>
+      </w:pPr>
+      <w:rPr>
+        <w:rFonts w:ascii="Symbol" w:hAnsi="Symbol" w:hint="default"/>
+      </w:rPr>
+    </w:lvl>
+    <w:lvl w:ilvl="1" w:tplc="04090003" w:tentative="1">
+      <w:start w:val="1"/>
+      <w:numFmt w:val="bullet"/>
+      <w:lvlText w:val="o"/>
+      <w:lvlJc w:val="left"/>
+      <w:pPr>
+        <w:ind w:left="2160" w:hanging="360"/>
+      </w:pPr>
+      <w:rPr>
+        <w:rFonts w:ascii="Courier New" w:hAnsi="Courier New" w:cs="Courier New" w:hint="default"/>
+      </w:rPr>
+    </w:lvl>
+    <w:lvl w:ilvl="2" w:tplc="04090005" w:tentative="1">
+      <w:start w:val="1"/>
+      <w:numFmt w:val="bullet"/>
+      <w:lvlText w:val=""/>
+      <w:lvlJc w:val="left"/>
+      <w:pPr>
+        <w:ind w:left="2880" w:hanging="360"/>
+      </w:pPr>
+      <w:rPr>
+        <w:rFonts w:ascii="Wingdings" w:hAnsi="Wingdings" w:hint="default"/>
+      </w:rPr>
+    </w:lvl>
+    <w:lvl w:ilvl="3" w:tplc="04090001" w:tentative="1">
+      <w:start w:val="1"/>
+      <w:numFmt w:val="bullet"/>
+      <w:lvlText w:val=""/>
+      <w:lvlJc w:val="left"/>
+      <w:pPr>
+        <w:ind w:left="3600" w:hanging="360"/>
+      </w:pPr>
+      <w:rPr>
+        <w:rFonts w:ascii="Symbol" w:hAnsi="Symbol" w:hint="default"/>
+      </w:rPr>
+    </w:lvl>
+    <w:lvl w:ilvl="4" w:tplc="04090003" w:tentative="1">
+      <w:start w:val="1"/>
+      <w:numFmt w:val="bullet"/>
+      <w:lvlText w:val="o"/>
+      <w:lvlJc w:val="left"/>
+      <w:pPr>
+        <w:ind w:left="4320" w:hanging="360"/>
+      </w:pPr>
+      <w:rPr>
+        <w:rFonts w:ascii="Courier New" w:hAnsi="Courier New" w:cs="Courier New" w:hint="default"/>
+      </w:rPr>
+    </w:lvl>
+    <w:lvl w:ilvl="5" w:tplc="04090005" w:tentative="1">
+      <w:start w:val="1"/>
+      <w:numFmt w:val="bullet"/>
+      <w:lvlText w:val=""/>
+      <w:lvlJc w:val="left"/>
+      <w:pPr>
+        <w:ind w:left="5040" w:hanging="360"/>
+      </w:pPr>
+      <w:rPr>
+        <w:rFonts w:ascii="Wingdings" w:hAnsi="Wingdings" w:hint="default"/>
+      </w:rPr>
+    </w:lvl>
+    <w:lvl w:ilvl="6" w:tplc="04090001" w:tentative="1">
+      <w:start w:val="1"/>
+      <w:numFmt w:val="bullet"/>
+      <w:lvlText w:val=""/>
+      <w:lvlJc w:val="left"/>
+      <w:pPr>
+        <w:ind w:left="5760" w:hanging="360"/>
+      </w:pPr>
+      <w:rPr>
+        <w:rFonts w:ascii="Symbol" w:hAnsi="Symbol" w:hint="default"/>
+      </w:rPr>
+    </w:lvl>
+    <w:lvl w:ilvl="7" w:tplc="04090003" w:tentative="1">
+      <w:start w:val="1"/>
+      <w:numFmt w:val="bullet"/>
+      <w:lvlText w:val="o"/>
+      <w:lvlJc w:val="left"/>
+      <w:pPr>
+        <w:ind w:left="6480" w:hanging="360"/>
+      </w:pPr>
+      <w:rPr>
+        <w:rFonts w:ascii="Courier New" w:hAnsi="Courier New" w:cs="Courier New" w:hint="default"/>
+      </w:rPr>
+    </w:lvl>
+    <w:lvl w:ilvl="8" w:tplc="04090005" w:tentative="1">
+      <w:start w:val="1"/>
+      <w:numFmt w:val="bullet"/>
+      <w:lvlText w:val=""/>
+      <w:lvlJc w:val="left"/>
+      <w:pPr>
+        <w:ind w:left="7200" w:hanging="360"/>
+      </w:pPr>
+      <w:rPr>
+        <w:rFonts w:ascii="Wingdings" w:hAnsi="Wingdings" w:hint="default"/>
+      </w:rPr>
+    </w:lvl>
+  </w:abstractNum>
+  <w:abstractNum w:abstractNumId="17" w15:restartNumberingAfterBreak="0">
+    <w:nsid w:val="47A428DA"/>
+    <w:multiLevelType w:val="hybridMultilevel"/>
+    <w:tmpl w:val="C1CEABFE"/>
+    <w:lvl w:ilvl="0" w:tplc="04090001">
+      <w:start w:val="1"/>
+      <w:numFmt w:val="bullet"/>
+      <w:lvlText w:val=""/>
+      <w:lvlJc w:val="left"/>
+      <w:pPr>
+        <w:ind w:left="1440" w:hanging="360"/>
+      </w:pPr>
+      <w:rPr>
+        <w:rFonts w:ascii="Symbol" w:hAnsi="Symbol" w:hint="default"/>
+      </w:rPr>
+    </w:lvl>
+    <w:lvl w:ilvl="1" w:tplc="04090003">
+      <w:start w:val="1"/>
+      <w:numFmt w:val="bullet"/>
+      <w:lvlText w:val="o"/>
+      <w:lvlJc w:val="left"/>
+      <w:pPr>
+        <w:ind w:left="2160" w:hanging="360"/>
+      </w:pPr>
+      <w:rPr>
+        <w:rFonts w:ascii="Courier New" w:hAnsi="Courier New" w:cs="Courier New" w:hint="default"/>
+      </w:rPr>
+    </w:lvl>
+    <w:lvl w:ilvl="2" w:tplc="04090005" w:tentative="1">
+      <w:start w:val="1"/>
+      <w:numFmt w:val="bullet"/>
+      <w:lvlText w:val=""/>
+      <w:lvlJc w:val="left"/>
+      <w:pPr>
+        <w:ind w:left="2880" w:hanging="360"/>
+      </w:pPr>
+      <w:rPr>
+        <w:rFonts w:ascii="Wingdings" w:hAnsi="Wingdings" w:hint="default"/>
+      </w:rPr>
+    </w:lvl>
+    <w:lvl w:ilvl="3" w:tplc="04090001" w:tentative="1">
+      <w:start w:val="1"/>
+      <w:numFmt w:val="bullet"/>
+      <w:lvlText w:val=""/>
+      <w:lvlJc w:val="left"/>
+      <w:pPr>
+        <w:ind w:left="3600" w:hanging="360"/>
+      </w:pPr>
+      <w:rPr>
+        <w:rFonts w:ascii="Symbol" w:hAnsi="Symbol" w:hint="default"/>
+      </w:rPr>
+    </w:lvl>
+    <w:lvl w:ilvl="4" w:tplc="04090003" w:tentative="1">
+      <w:start w:val="1"/>
+      <w:numFmt w:val="bullet"/>
+      <w:lvlText w:val="o"/>
+      <w:lvlJc w:val="left"/>
+      <w:pPr>
+        <w:ind w:left="4320" w:hanging="360"/>
+      </w:pPr>
+      <w:rPr>
+        <w:rFonts w:ascii="Courier New" w:hAnsi="Courier New" w:cs="Courier New" w:hint="default"/>
+      </w:rPr>
+    </w:lvl>
+    <w:lvl w:ilvl="5" w:tplc="04090005" w:tentative="1">
+      <w:start w:val="1"/>
+      <w:numFmt w:val="bullet"/>
+      <w:lvlText w:val=""/>
+      <w:lvlJc w:val="left"/>
+      <w:pPr>
+        <w:ind w:left="5040" w:hanging="360"/>
+      </w:pPr>
+      <w:rPr>
+        <w:rFonts w:ascii="Wingdings" w:hAnsi="Wingdings" w:hint="default"/>
+      </w:rPr>
+    </w:lvl>
+    <w:lvl w:ilvl="6" w:tplc="04090001" w:tentative="1">
+      <w:start w:val="1"/>
+      <w:numFmt w:val="bullet"/>
+      <w:lvlText w:val=""/>
+      <w:lvlJc w:val="left"/>
+      <w:pPr>
+        <w:ind w:left="5760" w:hanging="360"/>
+      </w:pPr>
+      <w:rPr>
+        <w:rFonts w:ascii="Symbol" w:hAnsi="Symbol" w:hint="default"/>
+      </w:rPr>
+    </w:lvl>
+    <w:lvl w:ilvl="7" w:tplc="04090003" w:tentative="1">
+      <w:start w:val="1"/>
+      <w:numFmt w:val="bullet"/>
+      <w:lvlText w:val="o"/>
+      <w:lvlJc w:val="left"/>
+      <w:pPr>
+        <w:ind w:left="6480" w:hanging="360"/>
+      </w:pPr>
+      <w:rPr>
+        <w:rFonts w:ascii="Courier New" w:hAnsi="Courier New" w:cs="Courier New" w:hint="default"/>
+      </w:rPr>
+    </w:lvl>
+    <w:lvl w:ilvl="8" w:tplc="04090005" w:tentative="1">
+      <w:start w:val="1"/>
+      <w:numFmt w:val="bullet"/>
+      <w:lvlText w:val=""/>
+      <w:lvlJc w:val="left"/>
+      <w:pPr>
+        <w:ind w:left="7200" w:hanging="360"/>
+      </w:pPr>
+      <w:rPr>
+        <w:rFonts w:ascii="Wingdings" w:hAnsi="Wingdings" w:hint="default"/>
+      </w:rPr>
+    </w:lvl>
+  </w:abstractNum>
+  <w:abstractNum w:abstractNumId="18" w15:restartNumberingAfterBreak="0">
     <w:nsid w:val="49C24C23"/>
     <w:multiLevelType w:val="hybridMultilevel"/>
     <w:tmpl w:val="761A3568"/>
@@ -4435,7 +5336,7 @@
       </w:rPr>
     </w:lvl>
   </w:abstractNum>
-  <w:abstractNum w:abstractNumId="15" w15:restartNumberingAfterBreak="0">
+  <w:abstractNum w:abstractNumId="19" w15:restartNumberingAfterBreak="0">
     <w:nsid w:val="55781FD8"/>
     <w:multiLevelType w:val="hybridMultilevel"/>
     <w:tmpl w:val="6F34AC3E"/>
@@ -4548,7 +5449,7 @@
       </w:rPr>
     </w:lvl>
   </w:abstractNum>
-  <w:abstractNum w:abstractNumId="16" w15:restartNumberingAfterBreak="0">
+  <w:abstractNum w:abstractNumId="20" w15:restartNumberingAfterBreak="0">
     <w:nsid w:val="563D1AC0"/>
     <w:multiLevelType w:val="hybridMultilevel"/>
     <w:tmpl w:val="E682BFE8"/>
@@ -4661,7 +5562,7 @@
       </w:rPr>
     </w:lvl>
   </w:abstractNum>
-  <w:abstractNum w:abstractNumId="17" w15:restartNumberingAfterBreak="0">
+  <w:abstractNum w:abstractNumId="21" w15:restartNumberingAfterBreak="0">
     <w:nsid w:val="598E5348"/>
     <w:multiLevelType w:val="hybridMultilevel"/>
     <w:tmpl w:val="65A297F6"/>
@@ -4774,7 +5675,7 @@
       </w:rPr>
     </w:lvl>
   </w:abstractNum>
-  <w:abstractNum w:abstractNumId="18" w15:restartNumberingAfterBreak="0">
+  <w:abstractNum w:abstractNumId="22" w15:restartNumberingAfterBreak="0">
     <w:nsid w:val="67C23FF8"/>
     <w:multiLevelType w:val="hybridMultilevel"/>
     <w:tmpl w:val="7C1E044A"/>
@@ -4887,7 +5788,7 @@
       </w:rPr>
     </w:lvl>
   </w:abstractNum>
-  <w:abstractNum w:abstractNumId="19" w15:restartNumberingAfterBreak="0">
+  <w:abstractNum w:abstractNumId="23" w15:restartNumberingAfterBreak="0">
     <w:nsid w:val="68AA104C"/>
     <w:multiLevelType w:val="hybridMultilevel"/>
     <w:tmpl w:val="EEFE2E98"/>
@@ -5000,7 +5901,7 @@
       </w:rPr>
     </w:lvl>
   </w:abstractNum>
-  <w:abstractNum w:abstractNumId="20" w15:restartNumberingAfterBreak="0">
+  <w:abstractNum w:abstractNumId="24" w15:restartNumberingAfterBreak="0">
     <w:nsid w:val="72AE54CC"/>
     <w:multiLevelType w:val="hybridMultilevel"/>
     <w:tmpl w:val="B01A7DC0"/>
@@ -5113,7 +6014,7 @@
       </w:rPr>
     </w:lvl>
   </w:abstractNum>
-  <w:abstractNum w:abstractNumId="21" w15:restartNumberingAfterBreak="0">
+  <w:abstractNum w:abstractNumId="25" w15:restartNumberingAfterBreak="0">
     <w:nsid w:val="72D23B8A"/>
     <w:multiLevelType w:val="hybridMultilevel"/>
     <w:tmpl w:val="043E06C8"/>
@@ -5226,77 +6127,321 @@
       </w:rPr>
     </w:lvl>
   </w:abstractNum>
+  <w:abstractNum w:abstractNumId="26" w15:restartNumberingAfterBreak="0">
+    <w:nsid w:val="7822053A"/>
+    <w:multiLevelType w:val="hybridMultilevel"/>
+    <w:tmpl w:val="65EEDC1A"/>
+    <w:lvl w:ilvl="0" w:tplc="04090001">
+      <w:start w:val="1"/>
+      <w:numFmt w:val="bullet"/>
+      <w:lvlText w:val=""/>
+      <w:lvlJc w:val="left"/>
+      <w:pPr>
+        <w:ind w:left="1440" w:hanging="360"/>
+      </w:pPr>
+      <w:rPr>
+        <w:rFonts w:ascii="Symbol" w:hAnsi="Symbol" w:hint="default"/>
+      </w:rPr>
+    </w:lvl>
+    <w:lvl w:ilvl="1" w:tplc="04090003" w:tentative="1">
+      <w:start w:val="1"/>
+      <w:numFmt w:val="bullet"/>
+      <w:lvlText w:val="o"/>
+      <w:lvlJc w:val="left"/>
+      <w:pPr>
+        <w:ind w:left="2160" w:hanging="360"/>
+      </w:pPr>
+      <w:rPr>
+        <w:rFonts w:ascii="Courier New" w:hAnsi="Courier New" w:cs="Courier New" w:hint="default"/>
+      </w:rPr>
+    </w:lvl>
+    <w:lvl w:ilvl="2" w:tplc="04090005" w:tentative="1">
+      <w:start w:val="1"/>
+      <w:numFmt w:val="bullet"/>
+      <w:lvlText w:val=""/>
+      <w:lvlJc w:val="left"/>
+      <w:pPr>
+        <w:ind w:left="2880" w:hanging="360"/>
+      </w:pPr>
+      <w:rPr>
+        <w:rFonts w:ascii="Wingdings" w:hAnsi="Wingdings" w:hint="default"/>
+      </w:rPr>
+    </w:lvl>
+    <w:lvl w:ilvl="3" w:tplc="04090001" w:tentative="1">
+      <w:start w:val="1"/>
+      <w:numFmt w:val="bullet"/>
+      <w:lvlText w:val=""/>
+      <w:lvlJc w:val="left"/>
+      <w:pPr>
+        <w:ind w:left="3600" w:hanging="360"/>
+      </w:pPr>
+      <w:rPr>
+        <w:rFonts w:ascii="Symbol" w:hAnsi="Symbol" w:hint="default"/>
+      </w:rPr>
+    </w:lvl>
+    <w:lvl w:ilvl="4" w:tplc="04090003" w:tentative="1">
+      <w:start w:val="1"/>
+      <w:numFmt w:val="bullet"/>
+      <w:lvlText w:val="o"/>
+      <w:lvlJc w:val="left"/>
+      <w:pPr>
+        <w:ind w:left="4320" w:hanging="360"/>
+      </w:pPr>
+      <w:rPr>
+        <w:rFonts w:ascii="Courier New" w:hAnsi="Courier New" w:cs="Courier New" w:hint="default"/>
+      </w:rPr>
+    </w:lvl>
+    <w:lvl w:ilvl="5" w:tplc="04090005" w:tentative="1">
+      <w:start w:val="1"/>
+      <w:numFmt w:val="bullet"/>
+      <w:lvlText w:val=""/>
+      <w:lvlJc w:val="left"/>
+      <w:pPr>
+        <w:ind w:left="5040" w:hanging="360"/>
+      </w:pPr>
+      <w:rPr>
+        <w:rFonts w:ascii="Wingdings" w:hAnsi="Wingdings" w:hint="default"/>
+      </w:rPr>
+    </w:lvl>
+    <w:lvl w:ilvl="6" w:tplc="04090001" w:tentative="1">
+      <w:start w:val="1"/>
+      <w:numFmt w:val="bullet"/>
+      <w:lvlText w:val=""/>
+      <w:lvlJc w:val="left"/>
+      <w:pPr>
+        <w:ind w:left="5760" w:hanging="360"/>
+      </w:pPr>
+      <w:rPr>
+        <w:rFonts w:ascii="Symbol" w:hAnsi="Symbol" w:hint="default"/>
+      </w:rPr>
+    </w:lvl>
+    <w:lvl w:ilvl="7" w:tplc="04090003" w:tentative="1">
+      <w:start w:val="1"/>
+      <w:numFmt w:val="bullet"/>
+      <w:lvlText w:val="o"/>
+      <w:lvlJc w:val="left"/>
+      <w:pPr>
+        <w:ind w:left="6480" w:hanging="360"/>
+      </w:pPr>
+      <w:rPr>
+        <w:rFonts w:ascii="Courier New" w:hAnsi="Courier New" w:cs="Courier New" w:hint="default"/>
+      </w:rPr>
+    </w:lvl>
+    <w:lvl w:ilvl="8" w:tplc="04090005" w:tentative="1">
+      <w:start w:val="1"/>
+      <w:numFmt w:val="bullet"/>
+      <w:lvlText w:val=""/>
+      <w:lvlJc w:val="left"/>
+      <w:pPr>
+        <w:ind w:left="7200" w:hanging="360"/>
+      </w:pPr>
+      <w:rPr>
+        <w:rFonts w:ascii="Wingdings" w:hAnsi="Wingdings" w:hint="default"/>
+      </w:rPr>
+    </w:lvl>
+  </w:abstractNum>
+  <w:abstractNum w:abstractNumId="27" w15:restartNumberingAfterBreak="0">
+    <w:nsid w:val="7FFB1D20"/>
+    <w:multiLevelType w:val="hybridMultilevel"/>
+    <w:tmpl w:val="1F2C2B0C"/>
+    <w:lvl w:ilvl="0" w:tplc="04090001">
+      <w:start w:val="1"/>
+      <w:numFmt w:val="bullet"/>
+      <w:lvlText w:val=""/>
+      <w:lvlJc w:val="left"/>
+      <w:pPr>
+        <w:ind w:left="1440" w:hanging="360"/>
+      </w:pPr>
+      <w:rPr>
+        <w:rFonts w:ascii="Symbol" w:hAnsi="Symbol" w:hint="default"/>
+      </w:rPr>
+    </w:lvl>
+    <w:lvl w:ilvl="1" w:tplc="04090003" w:tentative="1">
+      <w:start w:val="1"/>
+      <w:numFmt w:val="bullet"/>
+      <w:lvlText w:val="o"/>
+      <w:lvlJc w:val="left"/>
+      <w:pPr>
+        <w:ind w:left="2160" w:hanging="360"/>
+      </w:pPr>
+      <w:rPr>
+        <w:rFonts w:ascii="Courier New" w:hAnsi="Courier New" w:cs="Courier New" w:hint="default"/>
+      </w:rPr>
+    </w:lvl>
+    <w:lvl w:ilvl="2" w:tplc="04090005" w:tentative="1">
+      <w:start w:val="1"/>
+      <w:numFmt w:val="bullet"/>
+      <w:lvlText w:val=""/>
+      <w:lvlJc w:val="left"/>
+      <w:pPr>
+        <w:ind w:left="2880" w:hanging="360"/>
+      </w:pPr>
+      <w:rPr>
+        <w:rFonts w:ascii="Wingdings" w:hAnsi="Wingdings" w:hint="default"/>
+      </w:rPr>
+    </w:lvl>
+    <w:lvl w:ilvl="3" w:tplc="04090001" w:tentative="1">
+      <w:start w:val="1"/>
+      <w:numFmt w:val="bullet"/>
+      <w:lvlText w:val=""/>
+      <w:lvlJc w:val="left"/>
+      <w:pPr>
+        <w:ind w:left="3600" w:hanging="360"/>
+      </w:pPr>
+      <w:rPr>
+        <w:rFonts w:ascii="Symbol" w:hAnsi="Symbol" w:hint="default"/>
+      </w:rPr>
+    </w:lvl>
+    <w:lvl w:ilvl="4" w:tplc="04090003" w:tentative="1">
+      <w:start w:val="1"/>
+      <w:numFmt w:val="bullet"/>
+      <w:lvlText w:val="o"/>
+      <w:lvlJc w:val="left"/>
+      <w:pPr>
+        <w:ind w:left="4320" w:hanging="360"/>
+      </w:pPr>
+      <w:rPr>
+        <w:rFonts w:ascii="Courier New" w:hAnsi="Courier New" w:cs="Courier New" w:hint="default"/>
+      </w:rPr>
+    </w:lvl>
+    <w:lvl w:ilvl="5" w:tplc="04090005" w:tentative="1">
+      <w:start w:val="1"/>
+      <w:numFmt w:val="bullet"/>
+      <w:lvlText w:val=""/>
+      <w:lvlJc w:val="left"/>
+      <w:pPr>
+        <w:ind w:left="5040" w:hanging="360"/>
+      </w:pPr>
+      <w:rPr>
+        <w:rFonts w:ascii="Wingdings" w:hAnsi="Wingdings" w:hint="default"/>
+      </w:rPr>
+    </w:lvl>
+    <w:lvl w:ilvl="6" w:tplc="04090001" w:tentative="1">
+      <w:start w:val="1"/>
+      <w:numFmt w:val="bullet"/>
+      <w:lvlText w:val=""/>
+      <w:lvlJc w:val="left"/>
+      <w:pPr>
+        <w:ind w:left="5760" w:hanging="360"/>
+      </w:pPr>
+      <w:rPr>
+        <w:rFonts w:ascii="Symbol" w:hAnsi="Symbol" w:hint="default"/>
+      </w:rPr>
+    </w:lvl>
+    <w:lvl w:ilvl="7" w:tplc="04090003" w:tentative="1">
+      <w:start w:val="1"/>
+      <w:numFmt w:val="bullet"/>
+      <w:lvlText w:val="o"/>
+      <w:lvlJc w:val="left"/>
+      <w:pPr>
+        <w:ind w:left="6480" w:hanging="360"/>
+      </w:pPr>
+      <w:rPr>
+        <w:rFonts w:ascii="Courier New" w:hAnsi="Courier New" w:cs="Courier New" w:hint="default"/>
+      </w:rPr>
+    </w:lvl>
+    <w:lvl w:ilvl="8" w:tplc="04090005" w:tentative="1">
+      <w:start w:val="1"/>
+      <w:numFmt w:val="bullet"/>
+      <w:lvlText w:val=""/>
+      <w:lvlJc w:val="left"/>
+      <w:pPr>
+        <w:ind w:left="7200" w:hanging="360"/>
+      </w:pPr>
+      <w:rPr>
+        <w:rFonts w:ascii="Wingdings" w:hAnsi="Wingdings" w:hint="default"/>
+      </w:rPr>
+    </w:lvl>
+  </w:abstractNum>
   <w:num w:numId="1">
+    <w:abstractNumId w:val="15"/>
+  </w:num>
+  <w:num w:numId="2">
+    <w:abstractNumId w:val="19"/>
+  </w:num>
+  <w:num w:numId="3">
+    <w:abstractNumId w:val="25"/>
+  </w:num>
+  <w:num w:numId="4">
+    <w:abstractNumId w:val="22"/>
+  </w:num>
+  <w:num w:numId="5">
     <w:abstractNumId w:val="13"/>
   </w:num>
-  <w:num w:numId="2">
-    <w:abstractNumId w:val="15"/>
-  </w:num>
-  <w:num w:numId="3">
-    <w:abstractNumId w:val="21"/>
-  </w:num>
-  <w:num w:numId="4">
-    <w:abstractNumId w:val="18"/>
-  </w:num>
-  <w:num w:numId="5">
-    <w:abstractNumId w:val="11"/>
-  </w:num>
   <w:num w:numId="6">
-    <w:abstractNumId w:val="10"/>
+    <w:abstractNumId w:val="12"/>
   </w:num>
   <w:num w:numId="7">
     <w:abstractNumId w:val="2"/>
   </w:num>
   <w:num w:numId="8">
-    <w:abstractNumId w:val="19"/>
+    <w:abstractNumId w:val="23"/>
   </w:num>
   <w:num w:numId="9">
-    <w:abstractNumId w:val="7"/>
+    <w:abstractNumId w:val="9"/>
   </w:num>
   <w:num w:numId="10">
     <w:abstractNumId w:val="3"/>
   </w:num>
   <w:num w:numId="11">
-    <w:abstractNumId w:val="4"/>
+    <w:abstractNumId w:val="6"/>
   </w:num>
   <w:num w:numId="12">
-    <w:abstractNumId w:val="16"/>
+    <w:abstractNumId w:val="20"/>
   </w:num>
   <w:num w:numId="13">
-    <w:abstractNumId w:val="9"/>
+    <w:abstractNumId w:val="11"/>
   </w:num>
   <w:num w:numId="14">
-    <w:abstractNumId w:val="17"/>
+    <w:abstractNumId w:val="21"/>
   </w:num>
   <w:num w:numId="15">
-    <w:abstractNumId w:val="14"/>
+    <w:abstractNumId w:val="18"/>
   </w:num>
   <w:num w:numId="16">
     <w:abstractNumId w:val="0"/>
   </w:num>
   <w:num w:numId="17">
-    <w:abstractNumId w:val="8"/>
+    <w:abstractNumId w:val="10"/>
   </w:num>
   <w:num w:numId="18">
     <w:abstractNumId w:val="1"/>
   </w:num>
   <w:num w:numId="19">
-    <w:abstractNumId w:val="20"/>
+    <w:abstractNumId w:val="24"/>
   </w:num>
   <w:num w:numId="20">
-    <w:abstractNumId w:val="6"/>
+    <w:abstractNumId w:val="8"/>
   </w:num>
   <w:num w:numId="21">
-    <w:abstractNumId w:val="12"/>
+    <w:abstractNumId w:val="14"/>
   </w:num>
   <w:num w:numId="22">
+    <w:abstractNumId w:val="7"/>
+  </w:num>
+  <w:num w:numId="23">
+    <w:abstractNumId w:val="17"/>
+  </w:num>
+  <w:num w:numId="24">
     <w:abstractNumId w:val="5"/>
+  </w:num>
+  <w:num w:numId="25">
+    <w:abstractNumId w:val="27"/>
+  </w:num>
+  <w:num w:numId="26">
+    <w:abstractNumId w:val="4"/>
+  </w:num>
+  <w:num w:numId="27">
+    <w:abstractNumId w:val="16"/>
+  </w:num>
+  <w:num w:numId="28">
+    <w:abstractNumId w:val="26"/>
   </w:num>
 </w:numbering>
 </file>
 
 <file path=word/styles.xml><?xml version="1.0" encoding="utf-8"?>
-<w:styles xmlns:mc="http://schemas.openxmlformats.org/markup-compatibility/2006" xmlns:r="http://schemas.openxmlformats.org/officeDocument/2006/relationships" xmlns:w="http://schemas.openxmlformats.org/wordprocessingml/2006/main" xmlns:w14="http://schemas.microsoft.com/office/word/2010/wordml" xmlns:w15="http://schemas.microsoft.com/office/word/2012/wordml" mc:Ignorable="w14 w15">
+<w:styles xmlns:mc="http://schemas.openxmlformats.org/markup-compatibility/2006" xmlns:r="http://schemas.openxmlformats.org/officeDocument/2006/relationships" xmlns:w="http://schemas.openxmlformats.org/wordprocessingml/2006/main" xmlns:w14="http://schemas.microsoft.com/office/word/2010/wordml" xmlns:w15="http://schemas.microsoft.com/office/word/2012/wordml" xmlns:w16se="http://schemas.microsoft.com/office/word/2015/wordml/symex" mc:Ignorable="w14 w15 w16se">
   <w:docDefaults>
     <w:rPrDefault>
       <w:rPr>
@@ -5312,7 +6457,7 @@
       </w:pPr>
     </w:pPrDefault>
   </w:docDefaults>
-  <w:latentStyles w:defLockedState="0" w:defUIPriority="99" w:defSemiHidden="0" w:defUnhideWhenUsed="0" w:defQFormat="0" w:count="371">
+  <w:latentStyles w:defLockedState="0" w:defUIPriority="99" w:defSemiHidden="0" w:defUnhideWhenUsed="0" w:defQFormat="0" w:count="374">
     <w:lsdException w:name="Normal" w:uiPriority="0" w:qFormat="1"/>
     <w:lsdException w:name="heading 1" w:uiPriority="9" w:qFormat="1"/>
     <w:lsdException w:name="heading 2" w:semiHidden="1" w:uiPriority="9" w:unhideWhenUsed="1" w:qFormat="1"/>
@@ -5418,7 +6563,6 @@
     <w:lsdException w:name="HTML Sample" w:semiHidden="1" w:unhideWhenUsed="1"/>
     <w:lsdException w:name="HTML Typewriter" w:semiHidden="1" w:unhideWhenUsed="1"/>
     <w:lsdException w:name="HTML Variable" w:semiHidden="1" w:unhideWhenUsed="1"/>
-    <w:lsdException w:name="Normal Table" w:semiHidden="1" w:unhideWhenUsed="1"/>
     <w:lsdException w:name="annotation subject" w:semiHidden="1" w:unhideWhenUsed="1"/>
     <w:lsdException w:name="No List" w:semiHidden="1" w:unhideWhenUsed="1"/>
     <w:lsdException w:name="Outline List 1" w:semiHidden="1" w:unhideWhenUsed="1"/>
@@ -5463,7 +6607,6 @@
     <w:lsdException w:name="Table Professional" w:semiHidden="1" w:unhideWhenUsed="1"/>
     <w:lsdException w:name="Table Subtle 1" w:semiHidden="1" w:unhideWhenUsed="1"/>
     <w:lsdException w:name="Table Subtle 2" w:semiHidden="1" w:unhideWhenUsed="1"/>
-    <w:lsdException w:name="Table Web 1" w:semiHidden="1" w:unhideWhenUsed="1"/>
     <w:lsdException w:name="Table Web 2" w:semiHidden="1" w:unhideWhenUsed="1"/>
     <w:lsdException w:name="Table Web 3" w:semiHidden="1" w:unhideWhenUsed="1"/>
     <w:lsdException w:name="Balloon Text" w:semiHidden="1" w:unhideWhenUsed="1"/>
@@ -5684,6 +6827,9 @@
     <w:lsdException w:name="List Table 5 Dark Accent 6" w:uiPriority="50"/>
     <w:lsdException w:name="List Table 6 Colorful Accent 6" w:uiPriority="51"/>
     <w:lsdException w:name="List Table 7 Colorful Accent 6" w:uiPriority="52"/>
+    <w:lsdException w:name="Mention" w:semiHidden="1" w:unhideWhenUsed="1"/>
+    <w:lsdException w:name="Smart Hyperlink" w:semiHidden="1" w:unhideWhenUsed="1"/>
+    <w:lsdException w:name="Hashtag" w:semiHidden="1" w:unhideWhenUsed="1"/>
   </w:latentStyles>
   <w:style w:type="paragraph" w:default="1" w:styleId="Normal">
     <w:name w:val="Normal"/>
@@ -5692,6 +6838,7 @@
   <w:style w:type="character" w:default="1" w:styleId="DefaultParagraphFont">
     <w:name w:val="Default Paragraph Font"/>
     <w:uiPriority w:val="1"/>
+    <w:semiHidden/>
     <w:unhideWhenUsed/>
   </w:style>
   <w:style w:type="table" w:default="1" w:styleId="TableNormal">
@@ -5997,4 +7144,16 @@
     </a:ext>
   </a:extLst>
 </a:theme>
+</file>
+
+<file path=customXml/item1.xml><?xml version="1.0" encoding="utf-8"?>
+<b:Sources xmlns:b="http://schemas.openxmlformats.org/officeDocument/2006/bibliography" xmlns="http://schemas.openxmlformats.org/officeDocument/2006/bibliography" SelectedStyle="\APASixthEditionOfficeOnline.xsl" StyleName="APA" Version="6"/>
+</file>
+
+<file path=customXml/itemProps1.xml><?xml version="1.0" encoding="utf-8"?>
+<ds:datastoreItem xmlns:ds="http://schemas.openxmlformats.org/officeDocument/2006/customXml" ds:itemID="{128BC6AB-A809-4067-8F41-4738D36ED706}">
+  <ds:schemaRefs>
+    <ds:schemaRef ds:uri="http://schemas.openxmlformats.org/officeDocument/2006/bibliography"/>
+  </ds:schemaRefs>
+</ds:datastoreItem>
 </file>
</xml_diff>

<commit_message>
corrected the typing errors
</commit_message>
<xml_diff>
--- a/PRELIMNOTES.docx
+++ b/PRELIMNOTES.docx
@@ -1340,8 +1340,10 @@
         </w:numPr>
       </w:pPr>
       <w:r>
-        <w:t>Request time</w:t>
-      </w:r>
+        <w:t>Request Line</w:t>
+      </w:r>
+      <w:bookmarkStart w:id="0" w:name="_GoBack"/>
+      <w:bookmarkEnd w:id="0"/>
     </w:p>
     <w:p>
       <w:pPr>
@@ -2748,8 +2750,6 @@
       <w:r>
         <w:t>505 Http Variation not supported</w:t>
       </w:r>
-      <w:bookmarkStart w:id="0" w:name="_GoBack"/>
-      <w:bookmarkEnd w:id="0"/>
     </w:p>
     <w:p>
       <w:pPr>
@@ -6563,6 +6563,7 @@
     <w:lsdException w:name="HTML Sample" w:semiHidden="1" w:unhideWhenUsed="1"/>
     <w:lsdException w:name="HTML Typewriter" w:semiHidden="1" w:unhideWhenUsed="1"/>
     <w:lsdException w:name="HTML Variable" w:semiHidden="1" w:unhideWhenUsed="1"/>
+    <w:lsdException w:name="Normal Table" w:semiHidden="1" w:unhideWhenUsed="1"/>
     <w:lsdException w:name="annotation subject" w:semiHidden="1" w:unhideWhenUsed="1"/>
     <w:lsdException w:name="No List" w:semiHidden="1" w:unhideWhenUsed="1"/>
     <w:lsdException w:name="Outline List 1" w:semiHidden="1" w:unhideWhenUsed="1"/>
@@ -6607,6 +6608,7 @@
     <w:lsdException w:name="Table Professional" w:semiHidden="1" w:unhideWhenUsed="1"/>
     <w:lsdException w:name="Table Subtle 1" w:semiHidden="1" w:unhideWhenUsed="1"/>
     <w:lsdException w:name="Table Subtle 2" w:semiHidden="1" w:unhideWhenUsed="1"/>
+    <w:lsdException w:name="Table Web 1" w:semiHidden="1" w:unhideWhenUsed="1"/>
     <w:lsdException w:name="Table Web 2" w:semiHidden="1" w:unhideWhenUsed="1"/>
     <w:lsdException w:name="Table Web 3" w:semiHidden="1" w:unhideWhenUsed="1"/>
     <w:lsdException w:name="Balloon Text" w:semiHidden="1" w:unhideWhenUsed="1"/>
@@ -7151,7 +7153,7 @@
 </file>
 
 <file path=customXml/itemProps1.xml><?xml version="1.0" encoding="utf-8"?>
-<ds:datastoreItem xmlns:ds="http://schemas.openxmlformats.org/officeDocument/2006/customXml" ds:itemID="{128BC6AB-A809-4067-8F41-4738D36ED706}">
+<ds:datastoreItem xmlns:ds="http://schemas.openxmlformats.org/officeDocument/2006/customXml" ds:itemID="{F3F4B5E2-C6C5-45C7-8723-DFAEAB47E522}">
   <ds:schemaRefs>
     <ds:schemaRef ds:uri="http://schemas.openxmlformats.org/officeDocument/2006/bibliography"/>
   </ds:schemaRefs>

</xml_diff>

<commit_message>
Added missing HTTP notes, content images and updated the txt file
</commit_message>
<xml_diff>
--- a/PRELIMNOTES.docx
+++ b/PRELIMNOTES.docx
@@ -4,47 +4,422 @@
   <w:body>
     <w:p>
       <w:r>
-        <w:t>**</w:t>
-      </w:r>
-      <w:proofErr w:type="spellStart"/>
-      <w:r>
-        <w:t>Dito</w:t>
-      </w:r>
-      <w:proofErr w:type="spellEnd"/>
-      <w:r>
+        <w:t>**Dito natin lagay mga notes natin :)**</w:t>
+      </w:r>
+    </w:p>
+    <w:p/>
+    <w:p>
+      <w:r>
+        <w:rPr>
+          <w:b/>
+        </w:rPr>
+        <w:t>Internet</w:t>
+      </w:r>
+      <w:r>
+        <w:rPr>
+          <w:b/>
+        </w:rPr>
+        <w:tab/>
+      </w:r>
+      <w:r>
+        <w:t>- global network of networks(google)</w:t>
+      </w:r>
+    </w:p>
+    <w:p>
+      <w:pPr>
+        <w:ind w:left="720" w:firstLine="720"/>
+      </w:pPr>
+      <w:r>
+        <w:t>- hierarcy, infrasturcture</w:t>
+      </w:r>
+    </w:p>
+    <w:p>
+      <w:r>
+        <w:t>INTER NETWORKING</w:t>
+      </w:r>
+    </w:p>
+    <w:p>
+      <w:r>
+        <w:rPr>
+          <w:b/>
+        </w:rPr>
+        <w:t xml:space="preserve">inter </w:t>
+      </w:r>
+      <w:r>
+        <w:t>- outside</w:t>
+      </w:r>
+    </w:p>
+    <w:p>
+      <w:r>
+        <w:rPr>
+          <w:b/>
+        </w:rPr>
+        <w:t xml:space="preserve">intra </w:t>
+      </w:r>
+      <w:r>
+        <w:t>- within the border</w:t>
+      </w:r>
+    </w:p>
+    <w:p>
+      <w:r>
+        <w:rPr>
+          <w:b/>
+        </w:rPr>
+        <w:t>Network</w:t>
+      </w:r>
+      <w:r>
+        <w:tab/>
+        <w:t>- interconnected devices ('nodes')</w:t>
+      </w:r>
+    </w:p>
+    <w:p>
+      <w:r>
+        <w:t xml:space="preserve">        </w:t>
+      </w:r>
+      <w:r>
+        <w:tab/>
+      </w:r>
+      <w:r>
+        <w:tab/>
+        <w:t>- share data</w:t>
+      </w:r>
+    </w:p>
+    <w:p>
+      <w:r>
+        <w:rPr>
+          <w:b/>
+        </w:rPr>
+        <w:t xml:space="preserve">Interconnected technologies </w:t>
+      </w:r>
+      <w:r>
+        <w:t>– Wired /Wireless.</w:t>
+      </w:r>
+    </w:p>
+    <w:p>
+      <w:r>
+        <w:rPr>
+          <w:b/>
+        </w:rPr>
+        <w:t>Protocols</w:t>
+      </w:r>
+      <w:r>
+        <w:t xml:space="preserve"> –rules to interact to each other.</w:t>
+      </w:r>
+    </w:p>
+    <w:p>
+      <w:r>
+        <w:rPr>
+          <w:b/>
+        </w:rPr>
+        <w:t xml:space="preserve">Store and Forward (S &amp;F)- </w:t>
+      </w:r>
+      <w:r>
+        <w:t xml:space="preserve"> send message without establishing connection.</w:t>
+      </w:r>
+    </w:p>
+    <w:p>
+      <w:r>
+        <w:t>characterized by</w:t>
+      </w:r>
+    </w:p>
+    <w:p>
+      <w:pPr>
+        <w:rPr>
+          <w:b/>
+        </w:rPr>
+      </w:pPr>
+      <w:r>
+        <w:t>1</w:t>
+      </w:r>
+      <w:r>
+        <w:rPr>
+          <w:b/>
+        </w:rPr>
+        <w:t>.Hardware</w:t>
+      </w:r>
+    </w:p>
+    <w:p>
+      <w:r>
+        <w:tab/>
+        <w:t xml:space="preserve">a. nodes - the actual devices i.e computers </w:t>
+      </w:r>
+    </w:p>
+    <w:p>
+      <w:r>
+        <w:tab/>
+      </w:r>
+      <w:r>
+        <w:tab/>
+        <w:t xml:space="preserve">   IoT - Internet of Things</w:t>
+      </w:r>
+    </w:p>
+    <w:p>
+      <w:r>
+        <w:tab/>
+        <w:t>b.Interconnected Technologies - Wired - utp, fiber; Wireless - infrared,bluetooth</w:t>
+      </w:r>
+    </w:p>
+    <w:p>
+      <w:pPr>
+        <w:rPr>
+          <w:b/>
+        </w:rPr>
+      </w:pPr>
+      <w:r>
+        <w:t>2.</w:t>
+      </w:r>
+      <w:r>
+        <w:rPr>
+          <w:b/>
+        </w:rPr>
+        <w:t>software</w:t>
+      </w:r>
+    </w:p>
+    <w:p>
+      <w:r>
+        <w:tab/>
+        <w:t>a.protocols</w:t>
+      </w:r>
+    </w:p>
+    <w:p>
+      <w:r>
+        <w:tab/>
+        <w:t>b.device drivers -software that run active (something missing here)</w:t>
+      </w:r>
+    </w:p>
+    <w:p/>
+    <w:p>
+      <w:r>
+        <w:t>computer to computer  - serial communication</w:t>
+      </w:r>
+    </w:p>
+    <w:p>
+      <w:r>
+        <w:tab/>
+        <w:t xml:space="preserve">             </w:t>
+      </w:r>
+      <w:r>
+        <w:tab/>
+      </w:r>
+      <w:r>
+        <w:tab/>
+        <w:t>- one cable, send data with 1s and 0s</w:t>
+      </w:r>
+    </w:p>
+    <w:p>
+      <w:r>
+        <w:t>Problems of wired and wireless - susceptible to noise</w:t>
+      </w:r>
+    </w:p>
+    <w:p>
+      <w:r>
+        <w:rPr>
+          <w:b/>
+        </w:rPr>
+        <w:t xml:space="preserve">LAN </w:t>
+      </w:r>
+      <w:r>
+        <w:t>- Local Area Network</w:t>
+      </w:r>
+    </w:p>
+    <w:p>
+      <w:r>
+        <w:t>interconnection of networks with the use of ISPs</w:t>
+      </w:r>
+    </w:p>
+    <w:p>
+      <w:r>
+        <w:t>different ISPs can connect with each other</w:t>
+      </w:r>
+    </w:p>
+    <w:p>
+      <w:r>
+        <w:t>connection between countries - underwater(preferred)/ satellite</w:t>
+      </w:r>
+    </w:p>
+    <w:p/>
+    <w:p>
+      <w:pPr>
+        <w:rPr>
+          <w:b/>
+        </w:rPr>
+      </w:pPr>
+      <w:r>
+        <w:rPr>
+          <w:b/>
+        </w:rPr>
+        <w:t>1969 - modern internet was  born</w:t>
+      </w:r>
+    </w:p>
+    <w:p>
+      <w:r>
+        <w:t>circuit switch network -- used by old telephones</w:t>
+      </w:r>
+    </w:p>
+    <w:p>
+      <w:r>
+        <w:t>store and forward - cellphones (texting)</w:t>
+      </w:r>
+    </w:p>
+    <w:p/>
+    <w:p>
+      <w:pPr>
+        <w:rPr>
+          <w:b/>
+        </w:rPr>
+      </w:pPr>
+      <w:r>
+        <w:rPr>
+          <w:b/>
+        </w:rPr>
+        <w:t>IPv4 - 32-bit</w:t>
+      </w:r>
+    </w:p>
+    <w:p>
+      <w:pPr>
+        <w:rPr>
+          <w:b/>
+        </w:rPr>
+      </w:pPr>
+      <w:r>
+        <w:rPr>
+          <w:b/>
+        </w:rPr>
+        <w:t>IPv6 - 64-bit</w:t>
+      </w:r>
+    </w:p>
+    <w:p/>
+    <w:p>
+      <w:r>
+        <w:rPr>
+          <w:b/>
+        </w:rPr>
+        <w:t>Early 1960's --&gt;</w:t>
+      </w:r>
+      <w:r>
+        <w:t xml:space="preserve"> DARPA (Defense Advanced Research Project Agency) --&gt; packet switch</w:t>
+      </w:r>
+    </w:p>
+    <w:p>
+      <w:r>
+        <w:tab/>
+      </w:r>
+      <w:r>
+        <w:tab/>
+        <w:t>circuit switch - relaying and keeping the connection</w:t>
+      </w:r>
+    </w:p>
+    <w:p>
+      <w:r>
+        <w:lastRenderedPageBreak/>
+        <w:tab/>
+      </w:r>
+      <w:r>
+        <w:tab/>
+        <w:t>packet switching</w:t>
+      </w:r>
+    </w:p>
+    <w:p>
+      <w:r>
+        <w:tab/>
         <w:t xml:space="preserve"> </w:t>
       </w:r>
-      <w:proofErr w:type="spellStart"/>
-      <w:r>
-        <w:t>natin</w:t>
-      </w:r>
-      <w:proofErr w:type="spellEnd"/>
+      <w:r>
+        <w:tab/>
+        <w:t>send and forward --&gt; send--&gt;store--&gt;send--&gt;...until it reaches the destination</w:t>
+      </w:r>
+    </w:p>
+    <w:p>
+      <w:r>
+        <w:tab/>
+      </w:r>
+    </w:p>
+    <w:p>
+      <w:r>
+        <w:rPr>
+          <w:b/>
+        </w:rPr>
+        <w:t xml:space="preserve">ARPANET </w:t>
+      </w:r>
+      <w:r>
+        <w:t>(Advanced Research Project Agency NETwork) --&gt; 4 computers communicate</w:t>
+      </w:r>
+    </w:p>
+    <w:p>
+      <w:pPr>
+        <w:rPr>
+          <w:b/>
+        </w:rPr>
+      </w:pPr>
+      <w:r>
+        <w:rPr>
+          <w:b/>
+        </w:rPr>
+        <w:t>First popular app --&gt; email - 1972</w:t>
+      </w:r>
+    </w:p>
+    <w:p/>
+    <w:p>
+      <w:r>
+        <w:rPr>
+          <w:b/>
+        </w:rPr>
+        <w:t>World Wide Web</w:t>
+      </w:r>
       <w:r>
         <w:t xml:space="preserve"> </w:t>
       </w:r>
-      <w:proofErr w:type="spellStart"/>
-      <w:r>
-        <w:t>lagay</w:t>
-      </w:r>
-      <w:proofErr w:type="spellEnd"/>
-      <w:r>
+      <w:r>
+        <w:tab/>
+        <w:t>- information system that uses Hypertext links</w:t>
+      </w:r>
+    </w:p>
+    <w:p>
+      <w:r>
+        <w:tab/>
+        <w:t xml:space="preserve">       </w:t>
+      </w:r>
+      <w:r>
+        <w:tab/>
+      </w:r>
+      <w:r>
+        <w:tab/>
+        <w:t>- information system on the internet</w:t>
+      </w:r>
+    </w:p>
+    <w:p>
+      <w:r>
+        <w:tab/>
+        <w:t xml:space="preserve">    </w:t>
+      </w:r>
+      <w:r>
+        <w:tab/>
         <w:t xml:space="preserve"> </w:t>
       </w:r>
-      <w:proofErr w:type="spellStart"/>
-      <w:r>
-        <w:t>mga</w:t>
-      </w:r>
-      <w:proofErr w:type="spellEnd"/>
-      <w:r>
-        <w:t xml:space="preserve"> notes </w:t>
-      </w:r>
-      <w:proofErr w:type="spellStart"/>
-      <w:r>
-        <w:t>natin</w:t>
-      </w:r>
-      <w:proofErr w:type="spellEnd"/>
-      <w:r>
-        <w:t xml:space="preserve"> :)**</w:t>
+      <w:r>
+        <w:tab/>
+        <w:t>- allows documents to be connected to other documents  by hyperlinks</w:t>
+      </w:r>
+    </w:p>
+    <w:p>
+      <w:pPr>
+        <w:ind w:left="1440" w:firstLine="720"/>
+      </w:pPr>
+      <w:r>
+        <w:t>- was created for researchers and scientist to share their findings and research</w:t>
+      </w:r>
+    </w:p>
+    <w:p>
+      <w:r>
+        <w:tab/>
+        <w:t xml:space="preserve">       </w:t>
+      </w:r>
+      <w:r>
+        <w:tab/>
+      </w:r>
+      <w:r>
+        <w:tab/>
+        <w:t>- back then it is more textual</w:t>
       </w:r>
     </w:p>
     <w:p/>
@@ -53,64 +428,101 @@
         <w:rPr>
           <w:b/>
         </w:rPr>
-        <w:t>Internet</w:t>
+        <w:t xml:space="preserve">Wide Area Information Service (WAIS) </w:t>
       </w:r>
       <w:r>
         <w:rPr>
           <w:b/>
         </w:rPr>
-        <w:tab/>
-      </w:r>
-      <w:r>
-        <w:t>- global network of networks(google)</w:t>
-      </w:r>
-    </w:p>
-    <w:p>
-      <w:pPr>
-        <w:ind w:left="720" w:firstLine="720"/>
-      </w:pPr>
-      <w:r>
-        <w:t xml:space="preserve">- </w:t>
-      </w:r>
-      <w:proofErr w:type="spellStart"/>
-      <w:r>
-        <w:t>hierarcy</w:t>
-      </w:r>
-      <w:proofErr w:type="spellEnd"/>
-      <w:r>
-        <w:t xml:space="preserve">, </w:t>
-      </w:r>
-      <w:proofErr w:type="spellStart"/>
-      <w:r>
-        <w:t>infrasturcture</w:t>
-      </w:r>
-      <w:proofErr w:type="spellEnd"/>
-    </w:p>
-    <w:p>
-      <w:r>
-        <w:t>INTER NETWORKING</w:t>
-      </w:r>
-    </w:p>
+        <w:t xml:space="preserve"> </w:t>
+      </w:r>
+      <w:r>
+        <w:t>- multiple server locations</w:t>
+      </w:r>
+    </w:p>
+    <w:p>
+      <w:r>
+        <w:tab/>
+      </w:r>
+      <w:r>
+        <w:tab/>
+      </w:r>
+      <w:r>
+        <w:tab/>
+      </w:r>
+      <w:r>
+        <w:tab/>
+        <w:t xml:space="preserve">    </w:t>
+      </w:r>
+      <w:r>
+        <w:tab/>
+        <w:t xml:space="preserve"> - early information service</w:t>
+      </w:r>
+    </w:p>
+    <w:p/>
     <w:p>
       <w:r>
         <w:rPr>
           <w:b/>
         </w:rPr>
-        <w:t xml:space="preserve">inter </w:t>
-      </w:r>
-      <w:r>
-        <w:t>- outside</w:t>
-      </w:r>
-    </w:p>
+        <w:t>Gopher (protocol)</w:t>
+      </w:r>
+      <w:r>
+        <w:t xml:space="preserve"> - application layer protocol</w:t>
+      </w:r>
+    </w:p>
+    <w:p>
+      <w:r>
+        <w:tab/>
+      </w:r>
+      <w:r>
+        <w:tab/>
+        <w:t xml:space="preserve">     - similar to WAIS</w:t>
+      </w:r>
+    </w:p>
+    <w:p>
+      <w:r>
+        <w:tab/>
+      </w:r>
+      <w:r>
+        <w:tab/>
+        <w:t xml:space="preserve">     - hierarchical in nature</w:t>
+      </w:r>
+    </w:p>
+    <w:p>
+      <w:r>
+        <w:tab/>
+      </w:r>
+      <w:r>
+        <w:tab/>
+        <w:t xml:space="preserve">     - distibuting, seraching, retrieving</w:t>
+      </w:r>
+    </w:p>
+    <w:p>
+      <w:r>
+        <w:tab/>
+      </w:r>
+      <w:r>
+        <w:tab/>
+        <w:t xml:space="preserve">     - a TCP/IP application layer protocol designed for distributing searches and retrieving documents over the internet</w:t>
+      </w:r>
+    </w:p>
+    <w:p/>
     <w:p>
       <w:r>
         <w:rPr>
           <w:b/>
         </w:rPr>
-        <w:t xml:space="preserve">intra </w:t>
-      </w:r>
-      <w:r>
-        <w:t>- within the border</w:t>
+        <w:t xml:space="preserve">USETNET </w:t>
+      </w:r>
+      <w:r>
+        <w:t>- worldwide distributed discussion system</w:t>
+      </w:r>
+    </w:p>
+    <w:p>
+      <w:r>
+        <w:tab/>
+        <w:t xml:space="preserve">   - similar to discussion groups</w:t>
       </w:r>
     </w:p>
     <w:p>
@@ -118,599 +530,52 @@
         <w:rPr>
           <w:b/>
         </w:rPr>
-        <w:t>Network</w:t>
-      </w:r>
-      <w:r>
-        <w:tab/>
-        <w:t>- interconnected devices ('nodes')</w:t>
-      </w:r>
-    </w:p>
-    <w:p>
-      <w:r>
-        <w:t xml:space="preserve">        </w:t>
-      </w:r>
-      <w:r>
-        <w:tab/>
-      </w:r>
-      <w:r>
-        <w:tab/>
-        <w:t>- share data</w:t>
-      </w:r>
-    </w:p>
-    <w:p>
-      <w:r>
+        <w:t>Semantic Web</w:t>
+      </w:r>
+      <w:r>
+        <w:t xml:space="preserve"> – analyzes the meaning of the searches.</w:t>
+      </w:r>
+    </w:p>
+    <w:p/>
+    <w:p>
+      <w:pPr>
         <w:rPr>
           <w:b/>
         </w:rPr>
-        <w:t xml:space="preserve">Interconnected technologies </w:t>
-      </w:r>
-      <w:r>
-        <w:t>– Wired /Wireless.</w:t>
-      </w:r>
-    </w:p>
-    <w:p>
+      </w:pPr>
       <w:r>
         <w:rPr>
           <w:b/>
         </w:rPr>
-        <w:t>Protocols</w:t>
-      </w:r>
-      <w:r>
-        <w:t xml:space="preserve"> –rules to interact to each other.</w:t>
-      </w:r>
-    </w:p>
-    <w:p>
+        <w:t xml:space="preserve">1989 (Sir Tim </w:t>
+      </w:r>
       <w:r>
         <w:rPr>
           <w:b/>
         </w:rPr>
-        <w:t xml:space="preserve">Store and Forward (S &amp;F)- </w:t>
-      </w:r>
-      <w:r>
-        <w:t xml:space="preserve"> send message without establishing connection.</w:t>
-      </w:r>
-    </w:p>
-    <w:p>
-      <w:r>
-        <w:t>characterized by</w:t>
-      </w:r>
-    </w:p>
-    <w:p>
-      <w:pPr>
+        <w:t>Berners</w:t>
+      </w:r>
+      <w:r>
         <w:rPr>
           <w:b/>
         </w:rPr>
-      </w:pPr>
-      <w:r>
-        <w:t>1</w:t>
-      </w:r>
-      <w:r>
-        <w:rPr>
-          <w:b/>
-        </w:rPr>
-        <w:t>.Hardware</w:t>
-      </w:r>
-    </w:p>
-    <w:p>
-      <w:r>
-        <w:tab/>
-        <w:t xml:space="preserve">a. nodes - the actual devices </w:t>
-      </w:r>
-      <w:proofErr w:type="spellStart"/>
-      <w:r>
-        <w:t>i.e</w:t>
-      </w:r>
-      <w:proofErr w:type="spellEnd"/>
-      <w:r>
-        <w:t xml:space="preserve"> computers </w:t>
-      </w:r>
-    </w:p>
-    <w:p>
-      <w:r>
-        <w:tab/>
-      </w:r>
-      <w:r>
-        <w:tab/>
-        <w:t xml:space="preserve">   </w:t>
-      </w:r>
-      <w:proofErr w:type="spellStart"/>
-      <w:r>
-        <w:t>IoT</w:t>
-      </w:r>
-      <w:proofErr w:type="spellEnd"/>
-      <w:r>
-        <w:t xml:space="preserve"> - Internet of Things</w:t>
-      </w:r>
-    </w:p>
-    <w:p>
-      <w:r>
-        <w:tab/>
-      </w:r>
-      <w:proofErr w:type="spellStart"/>
-      <w:r>
-        <w:t>b.Interconnected</w:t>
-      </w:r>
-      <w:proofErr w:type="spellEnd"/>
-      <w:r>
-        <w:t xml:space="preserve"> Technologies - Wired - </w:t>
-      </w:r>
-      <w:proofErr w:type="spellStart"/>
-      <w:r>
-        <w:t>utp</w:t>
-      </w:r>
-      <w:proofErr w:type="spellEnd"/>
-      <w:r>
-        <w:t xml:space="preserve">, fiber; Wireless - </w:t>
-      </w:r>
-      <w:proofErr w:type="spellStart"/>
-      <w:r>
-        <w:t>infrared,bluetooth</w:t>
-      </w:r>
-      <w:proofErr w:type="spellEnd"/>
-    </w:p>
-    <w:p>
-      <w:pPr>
-        <w:rPr>
-          <w:b/>
-        </w:rPr>
-      </w:pPr>
-      <w:r>
-        <w:t>2.</w:t>
-      </w:r>
-      <w:r>
-        <w:rPr>
-          <w:b/>
-        </w:rPr>
-        <w:t>software</w:t>
-      </w:r>
-    </w:p>
-    <w:p>
-      <w:r>
-        <w:tab/>
-      </w:r>
-      <w:proofErr w:type="spellStart"/>
-      <w:r>
-        <w:t>a.protocols</w:t>
-      </w:r>
-      <w:proofErr w:type="spellEnd"/>
-    </w:p>
-    <w:p>
-      <w:r>
-        <w:tab/>
-      </w:r>
-      <w:proofErr w:type="spellStart"/>
-      <w:r>
-        <w:t>b.device</w:t>
-      </w:r>
-      <w:proofErr w:type="spellEnd"/>
-      <w:r>
-        <w:t xml:space="preserve"> drivers -software that run active (something missing here)</w:t>
+        <w:t>-Lee) --&gt; HTTP, HTML, URL</w:t>
       </w:r>
     </w:p>
     <w:p/>
     <w:p>
       <w:r>
-        <w:t>computer to computer  - serial communication</w:t>
-      </w:r>
-    </w:p>
-    <w:p>
-      <w:r>
-        <w:tab/>
-        <w:t xml:space="preserve">             </w:t>
-      </w:r>
-      <w:r>
-        <w:tab/>
-      </w:r>
-      <w:r>
-        <w:tab/>
-        <w:t>- one cable, send data with 1s and 0s</w:t>
-      </w:r>
-    </w:p>
-    <w:p>
-      <w:r>
-        <w:t>Problems of wired and wireless - susceptible to noise</w:t>
-      </w:r>
-    </w:p>
-    <w:p>
-      <w:r>
-        <w:rPr>
-          <w:b/>
-        </w:rPr>
-        <w:t xml:space="preserve">LAN </w:t>
-      </w:r>
-      <w:r>
-        <w:t>- Local Area Network</w:t>
-      </w:r>
-    </w:p>
-    <w:p>
-      <w:r>
-        <w:t>interconnection of networks with the use of ISPs</w:t>
-      </w:r>
-    </w:p>
-    <w:p>
-      <w:r>
-        <w:t>different ISPs can connect with each other</w:t>
-      </w:r>
-    </w:p>
-    <w:p>
-      <w:r>
-        <w:t>connection between countries - underwater(preferred)/ satellite</w:t>
-      </w:r>
-    </w:p>
-    <w:p/>
-    <w:p>
-      <w:pPr>
-        <w:rPr>
-          <w:b/>
-        </w:rPr>
-      </w:pPr>
-      <w:r>
-        <w:rPr>
-          <w:b/>
-        </w:rPr>
-        <w:lastRenderedPageBreak/>
-        <w:t>1969 - modern internet was  born</w:t>
-      </w:r>
-    </w:p>
-    <w:p>
-      <w:r>
-        <w:t>circuit switch network -- used by old telephones</w:t>
-      </w:r>
-    </w:p>
-    <w:p>
-      <w:r>
-        <w:t>store and forward - cellphones (texting)</w:t>
-      </w:r>
-    </w:p>
-    <w:p/>
-    <w:p>
-      <w:pPr>
-        <w:rPr>
-          <w:b/>
-        </w:rPr>
-      </w:pPr>
-      <w:r>
-        <w:rPr>
-          <w:b/>
-        </w:rPr>
-        <w:t>IPv4 - 32-bit</w:t>
-      </w:r>
-    </w:p>
-    <w:p>
-      <w:pPr>
-        <w:rPr>
-          <w:b/>
-        </w:rPr>
-      </w:pPr>
-      <w:r>
-        <w:rPr>
-          <w:b/>
-        </w:rPr>
-        <w:t>IPv6 - 64-bit</w:t>
-      </w:r>
-    </w:p>
-    <w:p/>
-    <w:p>
-      <w:r>
-        <w:rPr>
-          <w:b/>
-        </w:rPr>
-        <w:t>Early 1960's --&gt;</w:t>
-      </w:r>
-      <w:r>
-        <w:t xml:space="preserve"> DARPA (Defense Advanced Research Project Agency) --&gt; packet switch</w:t>
-      </w:r>
-    </w:p>
-    <w:p>
-      <w:r>
-        <w:tab/>
-      </w:r>
-      <w:r>
-        <w:tab/>
-        <w:t>circuit switch - relaying and keeping the connection</w:t>
-      </w:r>
-    </w:p>
-    <w:p>
-      <w:r>
-        <w:tab/>
-      </w:r>
-      <w:r>
-        <w:tab/>
-        <w:t>packet switching</w:t>
-      </w:r>
-    </w:p>
-    <w:p>
-      <w:r>
-        <w:tab/>
+        <w:t xml:space="preserve">HTML </w:t>
+      </w:r>
+      <w:r>
+        <w:t>–</w:t>
+      </w:r>
+      <w:r>
         <w:t xml:space="preserve"> </w:t>
       </w:r>
       <w:r>
-        <w:tab/>
-        <w:t>send and forward --&gt; send--&gt;store--&gt;send--&gt;...until it reaches the destination</w:t>
-      </w:r>
-    </w:p>
-    <w:p>
-      <w:r>
-        <w:tab/>
-      </w:r>
-    </w:p>
-    <w:p>
-      <w:r>
-        <w:rPr>
-          <w:b/>
-        </w:rPr>
-        <w:t xml:space="preserve">ARPANET </w:t>
-      </w:r>
-      <w:r>
-        <w:t xml:space="preserve">(Advanced Research Project Agency </w:t>
-      </w:r>
-      <w:proofErr w:type="spellStart"/>
-      <w:r>
-        <w:t>NETwork</w:t>
-      </w:r>
-      <w:proofErr w:type="spellEnd"/>
-      <w:r>
-        <w:t>) --&gt; 4 computers communicate</w:t>
-      </w:r>
-    </w:p>
-    <w:p>
-      <w:pPr>
-        <w:rPr>
-          <w:b/>
-        </w:rPr>
-      </w:pPr>
-      <w:r>
-        <w:rPr>
-          <w:b/>
-        </w:rPr>
-        <w:t>First popular app --&gt; email - 1972</w:t>
-      </w:r>
-    </w:p>
-    <w:p/>
-    <w:p>
-      <w:r>
-        <w:rPr>
-          <w:b/>
-        </w:rPr>
-        <w:t>World Wide Web</w:t>
-      </w:r>
-      <w:r>
-        <w:t xml:space="preserve"> </w:t>
-      </w:r>
-      <w:r>
-        <w:tab/>
-        <w:t>- information system that uses Hypertext links</w:t>
-      </w:r>
-    </w:p>
-    <w:p>
-      <w:r>
-        <w:tab/>
-        <w:t xml:space="preserve">       </w:t>
-      </w:r>
-      <w:r>
-        <w:tab/>
-      </w:r>
-      <w:r>
-        <w:tab/>
-        <w:t>- information system on the internet</w:t>
-      </w:r>
-    </w:p>
-    <w:p>
-      <w:r>
-        <w:tab/>
-        <w:t xml:space="preserve">    </w:t>
-      </w:r>
-      <w:r>
-        <w:tab/>
-        <w:t xml:space="preserve"> </w:t>
-      </w:r>
-      <w:r>
-        <w:tab/>
-        <w:t>- allows documents to be connected to other documents  by hyperlinks</w:t>
-      </w:r>
-    </w:p>
-    <w:p>
-      <w:pPr>
-        <w:ind w:left="1440" w:firstLine="720"/>
-      </w:pPr>
-      <w:r>
-        <w:t>- was created for researchers and scientist to share their findings and research</w:t>
-      </w:r>
-    </w:p>
-    <w:p>
-      <w:r>
-        <w:tab/>
-        <w:t xml:space="preserve">       </w:t>
-      </w:r>
-      <w:r>
-        <w:tab/>
-      </w:r>
-      <w:r>
-        <w:tab/>
-        <w:t>- back then it is more textual</w:t>
-      </w:r>
-    </w:p>
-    <w:p/>
-    <w:p>
-      <w:r>
-        <w:rPr>
-          <w:b/>
-        </w:rPr>
-        <w:t xml:space="preserve">Wide Area Information Service (WAIS) </w:t>
-      </w:r>
-      <w:r>
-        <w:rPr>
-          <w:b/>
-        </w:rPr>
-        <w:t xml:space="preserve"> </w:t>
-      </w:r>
-      <w:r>
-        <w:t>- multiple server locations</w:t>
-      </w:r>
-    </w:p>
-    <w:p>
-      <w:r>
-        <w:tab/>
-      </w:r>
-      <w:r>
-        <w:tab/>
-      </w:r>
-      <w:r>
-        <w:tab/>
-      </w:r>
-      <w:r>
-        <w:tab/>
-        <w:t xml:space="preserve">    </w:t>
-      </w:r>
-      <w:r>
-        <w:tab/>
-        <w:t xml:space="preserve"> - early information service</w:t>
-      </w:r>
-    </w:p>
-    <w:p/>
-    <w:p>
-      <w:r>
-        <w:rPr>
-          <w:b/>
-        </w:rPr>
-        <w:t>Gopher (protocol)</w:t>
-      </w:r>
-      <w:r>
-        <w:t xml:space="preserve"> - application layer protocol</w:t>
-      </w:r>
-    </w:p>
-    <w:p>
-      <w:r>
-        <w:tab/>
-      </w:r>
-      <w:r>
-        <w:tab/>
-        <w:t xml:space="preserve">     - similar to WAIS</w:t>
-      </w:r>
-    </w:p>
-    <w:p>
-      <w:r>
-        <w:tab/>
-      </w:r>
-      <w:r>
-        <w:tab/>
-        <w:t xml:space="preserve">     - hierarchical in nature</w:t>
-      </w:r>
-    </w:p>
-    <w:p>
-      <w:r>
-        <w:tab/>
-      </w:r>
-      <w:r>
-        <w:tab/>
-        <w:t xml:space="preserve">     - </w:t>
-      </w:r>
-      <w:proofErr w:type="spellStart"/>
-      <w:r>
-        <w:t>distibuting</w:t>
-      </w:r>
-      <w:proofErr w:type="spellEnd"/>
-      <w:r>
-        <w:t xml:space="preserve">, </w:t>
-      </w:r>
-      <w:proofErr w:type="spellStart"/>
-      <w:r>
-        <w:t>seraching</w:t>
-      </w:r>
-      <w:proofErr w:type="spellEnd"/>
-      <w:r>
-        <w:t>, retrieving</w:t>
-      </w:r>
-    </w:p>
-    <w:p>
-      <w:r>
-        <w:lastRenderedPageBreak/>
-        <w:tab/>
-      </w:r>
-      <w:r>
-        <w:tab/>
-        <w:t xml:space="preserve">     - a TCP/IP application layer protocol designed for distributing searches and retrieving documents over the internet</w:t>
-      </w:r>
-    </w:p>
-    <w:p/>
-    <w:p>
-      <w:r>
-        <w:rPr>
-          <w:b/>
-        </w:rPr>
-        <w:t xml:space="preserve">USETNET </w:t>
-      </w:r>
-      <w:r>
-        <w:t>- worldwide distributed discussion system</w:t>
-      </w:r>
-    </w:p>
-    <w:p>
-      <w:r>
-        <w:tab/>
-        <w:t xml:space="preserve">   - similar to discussion groups</w:t>
-      </w:r>
-    </w:p>
-    <w:p>
-      <w:r>
-        <w:rPr>
-          <w:b/>
-        </w:rPr>
-        <w:t>Semantic Web</w:t>
-      </w:r>
-      <w:r>
-        <w:t xml:space="preserve"> – analyzes the meaning of the searches.</w:t>
-      </w:r>
-    </w:p>
-    <w:p/>
-    <w:p>
-      <w:pPr>
-        <w:rPr>
-          <w:b/>
-        </w:rPr>
-      </w:pPr>
-      <w:r>
-        <w:rPr>
-          <w:b/>
-        </w:rPr>
-        <w:t xml:space="preserve">1989 (Sir Tim </w:t>
-      </w:r>
-      <w:r>
-        <w:rPr>
-          <w:b/>
-        </w:rPr>
-        <w:t>Berners</w:t>
-      </w:r>
-      <w:r>
-        <w:rPr>
-          <w:b/>
-        </w:rPr>
-        <w:t>-Lee) --&gt; HTTP, HTML, URL</w:t>
-      </w:r>
-    </w:p>
-    <w:p/>
-    <w:p>
-      <w:r>
-        <w:t xml:space="preserve">HTML </w:t>
-      </w:r>
-      <w:r>
-        <w:t>–</w:t>
-      </w:r>
-      <w:r>
-        <w:t xml:space="preserve"> </w:t>
-      </w:r>
-      <w:proofErr w:type="spellStart"/>
-      <w:r>
-        <w:t>HyperText</w:t>
-      </w:r>
-      <w:proofErr w:type="spellEnd"/>
-      <w:r>
-        <w:t xml:space="preserve"> Markup </w:t>
-      </w:r>
-      <w:proofErr w:type="spellStart"/>
-      <w:r>
-        <w:t>Languge</w:t>
-      </w:r>
-      <w:proofErr w:type="spellEnd"/>
+        <w:t>HyperText Markup Languge</w:t>
+      </w:r>
     </w:p>
     <w:p>
       <w:r>
@@ -783,6 +648,7 @@
     </w:p>
     <w:p>
       <w:r>
+        <w:lastRenderedPageBreak/>
         <w:tab/>
         <w:t>HTTP 2</w:t>
       </w:r>
@@ -887,7 +753,6 @@
         <w:ind w:left="2160"/>
       </w:pPr>
       <w:r>
-        <w:lastRenderedPageBreak/>
         <w:t>-engine servers, proxy servers, gateways,</w:t>
       </w:r>
       <w:r>
@@ -1033,13 +898,8 @@
         <w:t>ext</w:t>
       </w:r>
       <w:r>
-        <w:t xml:space="preserve">/transfer </w:t>
-      </w:r>
-      <w:proofErr w:type="spellStart"/>
-      <w:r>
-        <w:t>codings</w:t>
-      </w:r>
-      <w:proofErr w:type="spellEnd"/>
+        <w:t>/transfer codings</w:t>
+      </w:r>
     </w:p>
     <w:p>
       <w:pPr>
@@ -1098,13 +958,8 @@
         </w:numPr>
       </w:pPr>
       <w:r>
-        <w:t>Authentication/</w:t>
-      </w:r>
-      <w:proofErr w:type="spellStart"/>
-      <w:r>
-        <w:t>autorization</w:t>
-      </w:r>
-      <w:proofErr w:type="spellEnd"/>
+        <w:t>Authentication/autorization</w:t>
+      </w:r>
     </w:p>
     <w:p>
       <w:r>
@@ -1342,8 +1197,6 @@
       <w:r>
         <w:t>Request Line</w:t>
       </w:r>
-      <w:bookmarkStart w:id="0" w:name="_GoBack"/>
-      <w:bookmarkEnd w:id="0"/>
     </w:p>
     <w:p>
       <w:pPr>
@@ -1402,15 +1255,7 @@
         </w:numPr>
       </w:pPr>
       <w:r>
-        <w:t xml:space="preserve">HTTP 1.1 </w:t>
-      </w:r>
-      <w:proofErr w:type="spellStart"/>
-      <w:r>
-        <w:t>requres</w:t>
-      </w:r>
-      <w:proofErr w:type="spellEnd"/>
-      <w:r>
-        <w:t xml:space="preserve"> at least the host request header to be provided</w:t>
+        <w:t>HTTP 1.1 requres at least the host request header to be provided</w:t>
       </w:r>
     </w:p>
     <w:p>
@@ -1768,7 +1613,6 @@
         </w:numPr>
       </w:pPr>
       <w:r>
-        <w:lastRenderedPageBreak/>
         <w:t>Not affecting any data</w:t>
       </w:r>
     </w:p>
@@ -1780,13 +1624,8 @@
           <w:numId w:val="19"/>
         </w:numPr>
       </w:pPr>
-      <w:proofErr w:type="spellStart"/>
-      <w:r>
-        <w:t>Idempoted</w:t>
-      </w:r>
-      <w:proofErr w:type="spellEnd"/>
-      <w:r>
-        <w:t xml:space="preserve"> methods</w:t>
+      <w:r>
+        <w:t>Idempoted methods</w:t>
       </w:r>
     </w:p>
     <w:p>
@@ -1797,13 +1636,8 @@
           <w:numId w:val="19"/>
         </w:numPr>
       </w:pPr>
-      <w:proofErr w:type="spellStart"/>
-      <w:r>
-        <w:t>Repeatedf</w:t>
-      </w:r>
-      <w:proofErr w:type="spellEnd"/>
-      <w:r>
-        <w:t xml:space="preserve"> execution, same result</w:t>
+      <w:r>
+        <w:t>Repeatedf execution, same result</w:t>
       </w:r>
     </w:p>
     <w:p>
@@ -1850,21 +1684,8 @@
           <w:numId w:val="19"/>
         </w:numPr>
       </w:pPr>
-      <w:proofErr w:type="spellStart"/>
-      <w:r>
-        <w:t>Propfind</w:t>
-      </w:r>
-      <w:proofErr w:type="spellEnd"/>
-      <w:r>
-        <w:t xml:space="preserve">, </w:t>
-      </w:r>
-      <w:proofErr w:type="spellStart"/>
-      <w:r>
-        <w:t>proppicthc,mkcol,copy,move,lock,unlock</w:t>
-      </w:r>
-      <w:proofErr w:type="spellEnd"/>
-      <w:r>
-        <w:t>.</w:t>
+      <w:r>
+        <w:t>Propfind, proppicthc,mkcol,copy,move,lock,unlock.</w:t>
       </w:r>
     </w:p>
     <w:p/>
@@ -1875,20 +1696,728 @@
           <w:sz w:val="32"/>
         </w:rPr>
       </w:pPr>
-      <w:r>
+    </w:p>
+    <w:p>
+      <w:pPr>
         <w:rPr>
           <w:b/>
           <w:sz w:val="32"/>
         </w:rPr>
-        <w:t xml:space="preserve">HTTP </w:t>
-      </w:r>
-      <w:r>
+      </w:pPr>
+    </w:p>
+    <w:p>
+      <w:pPr>
         <w:rPr>
           <w:b/>
           <w:sz w:val="32"/>
         </w:rPr>
+      </w:pPr>
+    </w:p>
+    <w:p>
+      <w:pPr>
+        <w:rPr>
+          <w:b/>
+          <w:sz w:val="32"/>
+        </w:rPr>
+      </w:pPr>
+      <w:r>
+        <w:rPr>
+          <w:b/>
+          <w:sz w:val="32"/>
+        </w:rPr>
+        <w:lastRenderedPageBreak/>
+        <w:t xml:space="preserve">HTTP </w:t>
+      </w:r>
+      <w:r>
+        <w:rPr>
+          <w:b/>
+          <w:sz w:val="32"/>
+        </w:rPr>
         <w:t>Message Headers</w:t>
       </w:r>
+    </w:p>
+    <w:p>
+      <w:pPr>
+        <w:rPr>
+          <w:b/>
+          <w:sz w:val="32"/>
+        </w:rPr>
+      </w:pPr>
+      <w:r>
+        <w:rPr>
+          <w:b/>
+          <w:sz w:val="32"/>
+        </w:rPr>
+        <w:t>General Header fields</w:t>
+      </w:r>
+    </w:p>
+    <w:p>
+      <w:pPr>
+        <w:tabs>
+          <w:tab w:val="left" w:pos="916"/>
+          <w:tab w:val="left" w:pos="1832"/>
+          <w:tab w:val="left" w:pos="2748"/>
+          <w:tab w:val="left" w:pos="3664"/>
+          <w:tab w:val="left" w:pos="4580"/>
+          <w:tab w:val="left" w:pos="5496"/>
+          <w:tab w:val="left" w:pos="6412"/>
+          <w:tab w:val="left" w:pos="7328"/>
+          <w:tab w:val="left" w:pos="8244"/>
+          <w:tab w:val="left" w:pos="9160"/>
+          <w:tab w:val="left" w:pos="10076"/>
+          <w:tab w:val="left" w:pos="10992"/>
+          <w:tab w:val="left" w:pos="11908"/>
+          <w:tab w:val="left" w:pos="12824"/>
+          <w:tab w:val="left" w:pos="13740"/>
+          <w:tab w:val="left" w:pos="14656"/>
+        </w:tabs>
+        <w:spacing w:after="0" w:line="240" w:lineRule="auto"/>
+        <w:rPr>
+          <w:rFonts w:eastAsia="Times New Roman" w:cs="Courier New"/>
+          <w:color w:val="000000"/>
+        </w:rPr>
+      </w:pPr>
+      <w:r>
+        <w:rPr>
+          <w:rFonts w:ascii="Courier New" w:eastAsia="Times New Roman" w:hAnsi="Courier New" w:cs="Courier New"/>
+          <w:color w:val="000000"/>
+          <w:sz w:val="20"/>
+          <w:szCs w:val="20"/>
+        </w:rPr>
+        <w:tab/>
+        <w:t xml:space="preserve">  </w:t>
+      </w:r>
+      <w:r>
+        <w:rPr>
+          <w:rFonts w:eastAsia="Times New Roman" w:cs="Courier New"/>
+          <w:color w:val="000000"/>
+        </w:rPr>
+        <w:t xml:space="preserve">Cache-Control           </w:t>
+      </w:r>
+      <w:r>
+        <w:rPr>
+          <w:rFonts w:eastAsia="Times New Roman" w:cs="Courier New"/>
+          <w:color w:val="000000"/>
+        </w:rPr>
+        <w:t>no cache</w:t>
+      </w:r>
+      <w:r>
+        <w:rPr>
+          <w:rFonts w:eastAsia="Times New Roman" w:cs="Courier New"/>
+          <w:color w:val="000000"/>
+        </w:rPr>
+        <w:t xml:space="preserve"> </w:t>
+      </w:r>
+    </w:p>
+    <w:p>
+      <w:pPr>
+        <w:tabs>
+          <w:tab w:val="left" w:pos="916"/>
+          <w:tab w:val="left" w:pos="1832"/>
+          <w:tab w:val="left" w:pos="2748"/>
+          <w:tab w:val="left" w:pos="3664"/>
+          <w:tab w:val="left" w:pos="4580"/>
+          <w:tab w:val="left" w:pos="5496"/>
+          <w:tab w:val="left" w:pos="6412"/>
+          <w:tab w:val="left" w:pos="7328"/>
+          <w:tab w:val="left" w:pos="8244"/>
+          <w:tab w:val="left" w:pos="9160"/>
+          <w:tab w:val="left" w:pos="10076"/>
+          <w:tab w:val="left" w:pos="10992"/>
+          <w:tab w:val="left" w:pos="11908"/>
+          <w:tab w:val="left" w:pos="12824"/>
+          <w:tab w:val="left" w:pos="13740"/>
+          <w:tab w:val="left" w:pos="14656"/>
+        </w:tabs>
+        <w:spacing w:after="0" w:line="240" w:lineRule="auto"/>
+        <w:rPr>
+          <w:rFonts w:eastAsia="Times New Roman" w:cs="Courier New"/>
+          <w:color w:val="000000"/>
+        </w:rPr>
+      </w:pPr>
+      <w:r>
+        <w:rPr>
+          <w:rFonts w:eastAsia="Times New Roman" w:cs="Courier New"/>
+          <w:color w:val="000000"/>
+        </w:rPr>
+        <w:t xml:space="preserve">                  </w:t>
+      </w:r>
+      <w:r>
+        <w:rPr>
+          <w:rFonts w:eastAsia="Times New Roman" w:cs="Courier New"/>
+          <w:color w:val="000000"/>
+        </w:rPr>
+        <w:t xml:space="preserve">    | Connection</w:t>
+      </w:r>
+      <w:r>
+        <w:rPr>
+          <w:rFonts w:eastAsia="Times New Roman" w:cs="Courier New"/>
+          <w:color w:val="000000"/>
+        </w:rPr>
+        <w:t>-keep alive</w:t>
+      </w:r>
+      <w:r>
+        <w:rPr>
+          <w:rFonts w:eastAsia="Times New Roman" w:cs="Courier New"/>
+          <w:color w:val="000000"/>
+        </w:rPr>
+        <w:t xml:space="preserve">               </w:t>
+      </w:r>
+      <w:r>
+        <w:rPr>
+          <w:rFonts w:eastAsia="Times New Roman" w:cs="Courier New"/>
+          <w:color w:val="000000"/>
+        </w:rPr>
+        <w:t xml:space="preserve"> </w:t>
+      </w:r>
+    </w:p>
+    <w:p>
+      <w:pPr>
+        <w:tabs>
+          <w:tab w:val="left" w:pos="916"/>
+          <w:tab w:val="left" w:pos="1832"/>
+          <w:tab w:val="left" w:pos="2748"/>
+          <w:tab w:val="left" w:pos="3664"/>
+          <w:tab w:val="left" w:pos="4580"/>
+          <w:tab w:val="left" w:pos="5496"/>
+          <w:tab w:val="left" w:pos="6412"/>
+          <w:tab w:val="left" w:pos="7328"/>
+          <w:tab w:val="left" w:pos="8244"/>
+          <w:tab w:val="left" w:pos="9160"/>
+          <w:tab w:val="left" w:pos="10076"/>
+          <w:tab w:val="left" w:pos="10992"/>
+          <w:tab w:val="left" w:pos="11908"/>
+          <w:tab w:val="left" w:pos="12824"/>
+          <w:tab w:val="left" w:pos="13740"/>
+          <w:tab w:val="left" w:pos="14656"/>
+        </w:tabs>
+        <w:spacing w:after="0" w:line="240" w:lineRule="auto"/>
+        <w:rPr>
+          <w:rFonts w:eastAsia="Times New Roman" w:cs="Courier New"/>
+          <w:color w:val="000000"/>
+        </w:rPr>
+      </w:pPr>
+      <w:r>
+        <w:rPr>
+          <w:rFonts w:eastAsia="Times New Roman" w:cs="Courier New"/>
+          <w:color w:val="000000"/>
+        </w:rPr>
+        <w:t xml:space="preserve">                      | </w:t>
+      </w:r>
+      <w:r>
+        <w:rPr>
+          <w:rFonts w:eastAsia="Times New Roman" w:cs="Courier New"/>
+          <w:color w:val="000000"/>
+        </w:rPr>
+        <w:t xml:space="preserve">Date                     </w:t>
+      </w:r>
+      <w:r>
+        <w:rPr>
+          <w:rFonts w:eastAsia="Times New Roman" w:cs="Courier New"/>
+          <w:color w:val="000000"/>
+        </w:rPr>
+        <w:t xml:space="preserve"> </w:t>
+      </w:r>
+      <w:r>
+        <w:rPr>
+          <w:rFonts w:eastAsia="Times New Roman" w:cs="Courier New"/>
+          <w:color w:val="000000"/>
+        </w:rPr>
+        <w:t>tue, nov 1, 1001</w:t>
+      </w:r>
+    </w:p>
+    <w:p>
+      <w:pPr>
+        <w:tabs>
+          <w:tab w:val="left" w:pos="916"/>
+          <w:tab w:val="left" w:pos="1832"/>
+          <w:tab w:val="left" w:pos="2748"/>
+          <w:tab w:val="left" w:pos="3664"/>
+          <w:tab w:val="left" w:pos="4580"/>
+          <w:tab w:val="left" w:pos="5496"/>
+          <w:tab w:val="left" w:pos="6412"/>
+          <w:tab w:val="left" w:pos="7328"/>
+          <w:tab w:val="left" w:pos="8244"/>
+          <w:tab w:val="left" w:pos="9160"/>
+          <w:tab w:val="left" w:pos="10076"/>
+          <w:tab w:val="left" w:pos="10992"/>
+          <w:tab w:val="left" w:pos="11908"/>
+          <w:tab w:val="left" w:pos="12824"/>
+          <w:tab w:val="left" w:pos="13740"/>
+          <w:tab w:val="left" w:pos="14656"/>
+        </w:tabs>
+        <w:spacing w:after="0" w:line="240" w:lineRule="auto"/>
+        <w:rPr>
+          <w:rFonts w:eastAsia="Times New Roman" w:cs="Courier New"/>
+          <w:color w:val="000000"/>
+        </w:rPr>
+      </w:pPr>
+      <w:r>
+        <w:rPr>
+          <w:rFonts w:eastAsia="Times New Roman" w:cs="Courier New"/>
+          <w:color w:val="000000"/>
+        </w:rPr>
+        <w:t xml:space="preserve">                      | Pragma    </w:t>
+      </w:r>
+      <w:r>
+        <w:rPr>
+          <w:rFonts w:eastAsia="Times New Roman" w:cs="Courier New"/>
+          <w:color w:val="000000"/>
+        </w:rPr>
+        <w:t xml:space="preserve">               </w:t>
+      </w:r>
+    </w:p>
+    <w:p>
+      <w:pPr>
+        <w:tabs>
+          <w:tab w:val="left" w:pos="916"/>
+          <w:tab w:val="left" w:pos="1832"/>
+          <w:tab w:val="left" w:pos="2748"/>
+          <w:tab w:val="left" w:pos="3664"/>
+          <w:tab w:val="left" w:pos="4580"/>
+          <w:tab w:val="left" w:pos="5496"/>
+          <w:tab w:val="left" w:pos="6412"/>
+          <w:tab w:val="left" w:pos="7328"/>
+          <w:tab w:val="left" w:pos="8244"/>
+          <w:tab w:val="left" w:pos="9160"/>
+          <w:tab w:val="left" w:pos="10076"/>
+          <w:tab w:val="left" w:pos="10992"/>
+          <w:tab w:val="left" w:pos="11908"/>
+          <w:tab w:val="left" w:pos="12824"/>
+          <w:tab w:val="left" w:pos="13740"/>
+          <w:tab w:val="left" w:pos="14656"/>
+        </w:tabs>
+        <w:spacing w:after="0" w:line="240" w:lineRule="auto"/>
+        <w:rPr>
+          <w:rFonts w:eastAsia="Times New Roman" w:cs="Courier New"/>
+          <w:color w:val="000000"/>
+        </w:rPr>
+      </w:pPr>
+      <w:r>
+        <w:rPr>
+          <w:rFonts w:eastAsia="Times New Roman" w:cs="Courier New"/>
+          <w:color w:val="000000"/>
+        </w:rPr>
+        <w:t xml:space="preserve">                   </w:t>
+      </w:r>
+      <w:r>
+        <w:rPr>
+          <w:rFonts w:eastAsia="Times New Roman" w:cs="Courier New"/>
+          <w:color w:val="000000"/>
+        </w:rPr>
+        <w:t xml:space="preserve">   | Trailer                  </w:t>
+      </w:r>
+    </w:p>
+    <w:p>
+      <w:pPr>
+        <w:tabs>
+          <w:tab w:val="left" w:pos="916"/>
+          <w:tab w:val="left" w:pos="1832"/>
+          <w:tab w:val="left" w:pos="2748"/>
+          <w:tab w:val="left" w:pos="3664"/>
+          <w:tab w:val="left" w:pos="4580"/>
+          <w:tab w:val="left" w:pos="5496"/>
+          <w:tab w:val="left" w:pos="6412"/>
+          <w:tab w:val="left" w:pos="7328"/>
+          <w:tab w:val="left" w:pos="8244"/>
+          <w:tab w:val="left" w:pos="9160"/>
+          <w:tab w:val="left" w:pos="10076"/>
+          <w:tab w:val="left" w:pos="10992"/>
+          <w:tab w:val="left" w:pos="11908"/>
+          <w:tab w:val="left" w:pos="12824"/>
+          <w:tab w:val="left" w:pos="13740"/>
+          <w:tab w:val="left" w:pos="14656"/>
+        </w:tabs>
+        <w:spacing w:after="0" w:line="240" w:lineRule="auto"/>
+        <w:rPr>
+          <w:rFonts w:eastAsia="Times New Roman" w:cs="Courier New"/>
+          <w:color w:val="000000"/>
+        </w:rPr>
+      </w:pPr>
+      <w:r>
+        <w:rPr>
+          <w:rFonts w:eastAsia="Times New Roman" w:cs="Courier New"/>
+          <w:color w:val="000000"/>
+        </w:rPr>
+        <w:t xml:space="preserve">                      | Transfer-Encoding        </w:t>
+      </w:r>
+    </w:p>
+    <w:p>
+      <w:pPr>
+        <w:tabs>
+          <w:tab w:val="left" w:pos="916"/>
+          <w:tab w:val="left" w:pos="1832"/>
+          <w:tab w:val="left" w:pos="2748"/>
+          <w:tab w:val="left" w:pos="3664"/>
+          <w:tab w:val="left" w:pos="4580"/>
+          <w:tab w:val="left" w:pos="5496"/>
+          <w:tab w:val="left" w:pos="6412"/>
+          <w:tab w:val="left" w:pos="7328"/>
+          <w:tab w:val="left" w:pos="8244"/>
+          <w:tab w:val="left" w:pos="9160"/>
+          <w:tab w:val="left" w:pos="10076"/>
+          <w:tab w:val="left" w:pos="10992"/>
+          <w:tab w:val="left" w:pos="11908"/>
+          <w:tab w:val="left" w:pos="12824"/>
+          <w:tab w:val="left" w:pos="13740"/>
+          <w:tab w:val="left" w:pos="14656"/>
+        </w:tabs>
+        <w:spacing w:after="0" w:line="240" w:lineRule="auto"/>
+        <w:rPr>
+          <w:rFonts w:eastAsia="Times New Roman" w:cs="Courier New"/>
+          <w:color w:val="000000"/>
+        </w:rPr>
+      </w:pPr>
+      <w:r>
+        <w:rPr>
+          <w:rFonts w:eastAsia="Times New Roman" w:cs="Courier New"/>
+          <w:color w:val="000000"/>
+        </w:rPr>
+        <w:t xml:space="preserve">                      | Upgrade                 </w:t>
+      </w:r>
+      <w:r>
+        <w:rPr>
+          <w:rFonts w:eastAsia="Times New Roman" w:cs="Courier New"/>
+          <w:color w:val="000000"/>
+        </w:rPr>
+        <w:t>switch protocols</w:t>
+      </w:r>
+    </w:p>
+    <w:p>
+      <w:pPr>
+        <w:tabs>
+          <w:tab w:val="left" w:pos="916"/>
+          <w:tab w:val="left" w:pos="1832"/>
+          <w:tab w:val="left" w:pos="2748"/>
+          <w:tab w:val="left" w:pos="3664"/>
+          <w:tab w:val="left" w:pos="4580"/>
+          <w:tab w:val="left" w:pos="5496"/>
+          <w:tab w:val="left" w:pos="6412"/>
+          <w:tab w:val="left" w:pos="7328"/>
+          <w:tab w:val="left" w:pos="8244"/>
+          <w:tab w:val="left" w:pos="9160"/>
+          <w:tab w:val="left" w:pos="10076"/>
+          <w:tab w:val="left" w:pos="10992"/>
+          <w:tab w:val="left" w:pos="11908"/>
+          <w:tab w:val="left" w:pos="12824"/>
+          <w:tab w:val="left" w:pos="13740"/>
+          <w:tab w:val="left" w:pos="14656"/>
+        </w:tabs>
+        <w:spacing w:after="0" w:line="240" w:lineRule="auto"/>
+        <w:rPr>
+          <w:rFonts w:eastAsia="Times New Roman" w:cs="Courier New"/>
+          <w:color w:val="000000"/>
+        </w:rPr>
+      </w:pPr>
+      <w:r>
+        <w:rPr>
+          <w:rFonts w:eastAsia="Times New Roman" w:cs="Courier New"/>
+          <w:color w:val="000000"/>
+        </w:rPr>
+        <w:t xml:space="preserve">                      | Via                      </w:t>
+      </w:r>
+    </w:p>
+    <w:p>
+      <w:pPr>
+        <w:tabs>
+          <w:tab w:val="left" w:pos="916"/>
+          <w:tab w:val="left" w:pos="1832"/>
+          <w:tab w:val="left" w:pos="2748"/>
+          <w:tab w:val="left" w:pos="3664"/>
+          <w:tab w:val="left" w:pos="4580"/>
+          <w:tab w:val="left" w:pos="5496"/>
+          <w:tab w:val="left" w:pos="6412"/>
+          <w:tab w:val="left" w:pos="7328"/>
+          <w:tab w:val="left" w:pos="8244"/>
+          <w:tab w:val="left" w:pos="9160"/>
+          <w:tab w:val="left" w:pos="10076"/>
+          <w:tab w:val="left" w:pos="10992"/>
+          <w:tab w:val="left" w:pos="11908"/>
+          <w:tab w:val="left" w:pos="12824"/>
+          <w:tab w:val="left" w:pos="13740"/>
+          <w:tab w:val="left" w:pos="14656"/>
+        </w:tabs>
+        <w:spacing w:after="0" w:line="240" w:lineRule="auto"/>
+        <w:rPr>
+          <w:rFonts w:eastAsia="Times New Roman" w:cs="Courier New"/>
+          <w:color w:val="000000"/>
+        </w:rPr>
+      </w:pPr>
+      <w:r>
+        <w:rPr>
+          <w:rFonts w:eastAsia="Times New Roman" w:cs="Courier New"/>
+          <w:color w:val="000000"/>
+        </w:rPr>
+        <w:t xml:space="preserve">                      | Warning                </w:t>
+      </w:r>
+    </w:p>
+    <w:p>
+      <w:pPr>
+        <w:tabs>
+          <w:tab w:val="left" w:pos="916"/>
+          <w:tab w:val="left" w:pos="1832"/>
+          <w:tab w:val="left" w:pos="2748"/>
+          <w:tab w:val="left" w:pos="3664"/>
+          <w:tab w:val="left" w:pos="4580"/>
+          <w:tab w:val="left" w:pos="5496"/>
+          <w:tab w:val="left" w:pos="6412"/>
+          <w:tab w:val="left" w:pos="7328"/>
+          <w:tab w:val="left" w:pos="8244"/>
+          <w:tab w:val="left" w:pos="9160"/>
+          <w:tab w:val="left" w:pos="10076"/>
+          <w:tab w:val="left" w:pos="10992"/>
+          <w:tab w:val="left" w:pos="11908"/>
+          <w:tab w:val="left" w:pos="12824"/>
+          <w:tab w:val="left" w:pos="13740"/>
+          <w:tab w:val="left" w:pos="14656"/>
+        </w:tabs>
+        <w:spacing w:after="0" w:line="240" w:lineRule="auto"/>
+        <w:rPr>
+          <w:rFonts w:eastAsia="Times New Roman" w:cs="Courier New"/>
+          <w:b/>
+          <w:color w:val="000000"/>
+          <w:sz w:val="32"/>
+          <w:szCs w:val="32"/>
+        </w:rPr>
+      </w:pPr>
+      <w:r>
+        <w:rPr>
+          <w:rFonts w:eastAsia="Times New Roman" w:cs="Courier New"/>
+          <w:b/>
+          <w:color w:val="000000"/>
+          <w:sz w:val="32"/>
+          <w:szCs w:val="32"/>
+        </w:rPr>
+        <w:t>Request Header Fields</w:t>
+      </w:r>
+    </w:p>
+    <w:p>
+      <w:pPr>
+        <w:pStyle w:val="ListBullet"/>
+      </w:pPr>
+      <w:r>
+        <w:t xml:space="preserve">Accept </w:t>
+      </w:r>
+      <w:r>
+        <w:tab/>
+      </w:r>
+      <w:r>
+        <w:tab/>
+      </w:r>
+      <w:r>
+        <w:tab/>
+      </w:r>
+      <w:r>
+        <w:tab/>
+        <w:t xml:space="preserve"> text/plain</w:t>
+      </w:r>
+    </w:p>
+    <w:p>
+      <w:pPr>
+        <w:pStyle w:val="ListBullet"/>
+      </w:pPr>
+      <w:r>
+        <w:t>Accept-charset</w:t>
+      </w:r>
+      <w:r>
+        <w:tab/>
+      </w:r>
+      <w:r>
+        <w:tab/>
+      </w:r>
+      <w:r>
+        <w:tab/>
+        <w:t>Unicode-8859</w:t>
+      </w:r>
+    </w:p>
+    <w:p>
+      <w:pPr>
+        <w:pStyle w:val="ListBullet"/>
+      </w:pPr>
+      <w:r>
+        <w:t>Accept encoding</w:t>
+      </w:r>
+      <w:r>
+        <w:tab/>
+      </w:r>
+      <w:r>
+        <w:tab/>
+      </w:r>
+      <w:r>
+        <w:tab/>
+        <w:t>gzip</w:t>
+      </w:r>
+    </w:p>
+    <w:p>
+      <w:pPr>
+        <w:pStyle w:val="ListBullet"/>
+      </w:pPr>
+      <w:r>
+        <w:t>Accept language</w:t>
+      </w:r>
+      <w:r>
+        <w:tab/>
+      </w:r>
+      <w:r>
+        <w:tab/>
+      </w:r>
+      <w:r>
+        <w:tab/>
+        <w:t>en,fil</w:t>
+      </w:r>
+    </w:p>
+    <w:p>
+      <w:pPr>
+        <w:pStyle w:val="ListBullet"/>
+      </w:pPr>
+      <w:r>
+        <w:t>Authorization</w:t>
+      </w:r>
+      <w:r>
+        <w:tab/>
+      </w:r>
+      <w:r>
+        <w:tab/>
+      </w:r>
+      <w:r>
+        <w:tab/>
+        <w:t>basic [hash]</w:t>
+      </w:r>
+    </w:p>
+    <w:p>
+      <w:pPr>
+        <w:pStyle w:val="ListBullet"/>
+      </w:pPr>
+      <w:r>
+        <w:t>Proxy-authorization</w:t>
+      </w:r>
+      <w:r>
+        <w:tab/>
+      </w:r>
+      <w:r>
+        <w:tab/>
+      </w:r>
+      <w:r>
+        <w:tab/>
+        <w:t>credentials</w:t>
+      </w:r>
+    </w:p>
+    <w:p>
+      <w:pPr>
+        <w:pStyle w:val="ListBullet"/>
+      </w:pPr>
+      <w:r>
+        <w:t>If match</w:t>
+      </w:r>
+      <w:r>
+        <w:tab/>
+      </w:r>
+      <w:r>
+        <w:tab/>
+      </w:r>
+      <w:r>
+        <w:tab/>
+      </w:r>
+      <w:r>
+        <w:tab/>
+        <w:t>etag</w:t>
+      </w:r>
+    </w:p>
+    <w:p>
+      <w:pPr>
+        <w:pStyle w:val="ListBullet"/>
+      </w:pPr>
+      <w:r>
+        <w:t>If non-match</w:t>
+      </w:r>
+    </w:p>
+    <w:p>
+      <w:pPr>
+        <w:pStyle w:val="ListBullet"/>
+      </w:pPr>
+      <w:r>
+        <w:t>If range</w:t>
+      </w:r>
+      <w:r>
+        <w:tab/>
+      </w:r>
+      <w:r>
+        <w:tab/>
+      </w:r>
+      <w:r>
+        <w:tab/>
+      </w:r>
+      <w:r>
+        <w:tab/>
+        <w:t>etag+date</w:t>
+      </w:r>
+    </w:p>
+    <w:p>
+      <w:pPr>
+        <w:pStyle w:val="ListBullet"/>
+      </w:pPr>
+      <w:r>
+        <w:t>If modified since</w:t>
+      </w:r>
+      <w:r>
+        <w:tab/>
+      </w:r>
+      <w:r>
+        <w:tab/>
+      </w:r>
+      <w:r>
+        <w:tab/>
+        <w:t>http-date</w:t>
+      </w:r>
+    </w:p>
+    <w:p>
+      <w:pPr>
+        <w:pStyle w:val="ListBullet"/>
+      </w:pPr>
+      <w:r>
+        <w:t>If unmodified since</w:t>
+      </w:r>
+    </w:p>
+    <w:p>
+      <w:pPr>
+        <w:pStyle w:val="ListBullet"/>
+        <w:numPr>
+          <w:ilvl w:val="0"/>
+          <w:numId w:val="0"/>
+        </w:numPr>
+        <w:ind w:left="360"/>
+      </w:pPr>
+    </w:p>
+    <w:p>
+      <w:pPr>
+        <w:pStyle w:val="ListBullet"/>
+      </w:pPr>
+      <w:r>
+        <w:t>Referrer</w:t>
+      </w:r>
+      <w:r>
+        <w:tab/>
+      </w:r>
+      <w:r>
+        <w:tab/>
+      </w:r>
+      <w:r>
+        <w:tab/>
+      </w:r>
+      <w:r>
+        <w:tab/>
+      </w:r>
+      <w:r>
+        <w:t>http://www.tutorialspoint.org/http/index.htm</w:t>
+      </w:r>
+    </w:p>
+    <w:p>
+      <w:pPr>
+        <w:rPr>
+          <w:b/>
+          <w:sz w:val="32"/>
+        </w:rPr>
+      </w:pPr>
     </w:p>
     <w:p>
       <w:pPr>
@@ -1900,194 +2429,261 @@
       <w:r>
         <w:rPr>
           <w:b/>
-          <w:sz w:val="32"/>
-        </w:rPr>
-        <w:tab/>
-      </w:r>
-      <w:r>
+          <w:sz w:val="28"/>
+        </w:rPr>
+        <w:t>Response Header Fields</w:t>
+      </w:r>
+    </w:p>
+    <w:p>
+      <w:pPr>
+        <w:pStyle w:val="ListParagraph"/>
+        <w:numPr>
+          <w:ilvl w:val="2"/>
+          <w:numId w:val="19"/>
+        </w:numPr>
+        <w:rPr>
+          <w:sz w:val="24"/>
+        </w:rPr>
+      </w:pPr>
+      <w:r>
+        <w:rPr>
+          <w:sz w:val="24"/>
+        </w:rPr>
+        <w:t>Used by servers</w:t>
+      </w:r>
+    </w:p>
+    <w:p>
+      <w:pPr>
+        <w:pStyle w:val="ListParagraph"/>
+        <w:numPr>
+          <w:ilvl w:val="2"/>
+          <w:numId w:val="19"/>
+        </w:numPr>
+        <w:rPr>
+          <w:sz w:val="24"/>
+        </w:rPr>
+      </w:pPr>
+      <w:r>
+        <w:rPr>
+          <w:sz w:val="24"/>
+        </w:rPr>
+        <w:t xml:space="preserve">Response messages </w:t>
+      </w:r>
+    </w:p>
+    <w:p>
+      <w:pPr>
+        <w:pStyle w:val="ListParagraph"/>
+        <w:ind w:left="2160"/>
+        <w:rPr>
+          <w:sz w:val="24"/>
+        </w:rPr>
+      </w:pPr>
+    </w:p>
+    <w:p>
+      <w:pPr>
+        <w:pStyle w:val="ListParagraph"/>
+        <w:numPr>
+          <w:ilvl w:val="0"/>
+          <w:numId w:val="19"/>
+        </w:numPr>
+      </w:pPr>
+      <w:r>
+        <w:t>Accept Ranges</w:t>
+      </w:r>
+      <w:r>
+        <w:tab/>
+      </w:r>
+      <w:r>
+        <w:tab/>
+      </w:r>
+      <w:r>
+        <w:tab/>
+        <w:t>bytes</w:t>
+      </w:r>
+    </w:p>
+    <w:p>
+      <w:pPr>
+        <w:pStyle w:val="ListParagraph"/>
+        <w:numPr>
+          <w:ilvl w:val="0"/>
+          <w:numId w:val="19"/>
+        </w:numPr>
+      </w:pPr>
+      <w:r>
+        <w:t>Age</w:t>
+      </w:r>
+      <w:r>
+        <w:tab/>
+      </w:r>
+      <w:r>
+        <w:tab/>
+      </w:r>
+      <w:r>
+        <w:tab/>
+      </w:r>
+      <w:r>
+        <w:tab/>
+        <w:t>delta-seconds</w:t>
+      </w:r>
+    </w:p>
+    <w:p>
+      <w:pPr>
+        <w:pStyle w:val="ListParagraph"/>
+        <w:numPr>
+          <w:ilvl w:val="0"/>
+          <w:numId w:val="19"/>
+        </w:numPr>
+      </w:pPr>
+      <w:r>
+        <w:t>Etag</w:t>
+      </w:r>
+    </w:p>
+    <w:p>
+      <w:pPr>
+        <w:pStyle w:val="ListParagraph"/>
+        <w:numPr>
+          <w:ilvl w:val="0"/>
+          <w:numId w:val="19"/>
+        </w:numPr>
+      </w:pPr>
+      <w:r>
+        <w:t>Location</w:t>
+      </w:r>
+      <w:r>
+        <w:tab/>
+      </w:r>
+      <w:r>
+        <w:tab/>
+      </w:r>
+      <w:r>
+        <w:tab/>
+      </w:r>
+      <w:r>
+        <w:t>http://www.tutorialspoint.org/http/index.htm</w:t>
+      </w:r>
+    </w:p>
+    <w:p>
+      <w:pPr>
+        <w:pStyle w:val="ListParagraph"/>
+        <w:numPr>
+          <w:ilvl w:val="1"/>
+          <w:numId w:val="19"/>
+        </w:numPr>
+      </w:pPr>
+      <w:r>
+        <w:t>used for redirection</w:t>
+      </w:r>
+    </w:p>
+    <w:p>
+      <w:pPr>
+        <w:pStyle w:val="ListParagraph"/>
+        <w:numPr>
+          <w:ilvl w:val="0"/>
+          <w:numId w:val="19"/>
+        </w:numPr>
+      </w:pPr>
+      <w:r>
+        <w:t>Proxy Authenticate</w:t>
+      </w:r>
+      <w:r>
+        <w:tab/>
+      </w:r>
+      <w:r>
+        <w:tab/>
+        <w:t>challenge</w:t>
+      </w:r>
+    </w:p>
+    <w:p>
+      <w:pPr>
+        <w:pStyle w:val="ListParagraph"/>
+        <w:numPr>
+          <w:ilvl w:val="0"/>
+          <w:numId w:val="19"/>
+        </w:numPr>
+      </w:pPr>
+      <w:r>
+        <w:t>Retry-after</w:t>
+      </w:r>
+      <w:r>
+        <w:tab/>
+      </w:r>
+      <w:r>
+        <w:tab/>
+      </w:r>
+      <w:r>
+        <w:tab/>
+      </w:r>
+      <w:r>
+        <w:t>HTTP-date | delta-seconds</w:t>
+      </w:r>
+    </w:p>
+    <w:p>
+      <w:pPr>
+        <w:pStyle w:val="ListParagraph"/>
+        <w:numPr>
+          <w:ilvl w:val="0"/>
+          <w:numId w:val="19"/>
+        </w:numPr>
+      </w:pPr>
+      <w:r>
+        <w:t>Server</w:t>
+      </w:r>
+    </w:p>
+    <w:p>
+      <w:pPr>
+        <w:pStyle w:val="ListParagraph"/>
+        <w:numPr>
+          <w:ilvl w:val="0"/>
+          <w:numId w:val="19"/>
+        </w:numPr>
+      </w:pPr>
+      <w:r>
+        <w:t>Vary</w:t>
+      </w:r>
+      <w:r>
+        <w:t>(depende sa request)</w:t>
+      </w:r>
+      <w:r>
+        <w:tab/>
+        <w:t>Accept-Language, Accept-Enconding</w:t>
+      </w:r>
+    </w:p>
+    <w:p>
+      <w:pPr>
+        <w:pStyle w:val="ListParagraph"/>
+        <w:numPr>
+          <w:ilvl w:val="0"/>
+          <w:numId w:val="19"/>
+        </w:numPr>
+      </w:pPr>
+      <w:r>
+        <w:t>WWW Authenticate</w:t>
+      </w:r>
+      <w:r>
+        <w:tab/>
+      </w:r>
+      <w:r>
+        <w:tab/>
+        <w:t>challenge</w:t>
+      </w:r>
+    </w:p>
+    <w:p>
+      <w:pPr>
+        <w:pStyle w:val="ListParagraph"/>
+      </w:pPr>
+    </w:p>
+    <w:p>
+      <w:pPr>
         <w:rPr>
           <w:b/>
           <w:sz w:val="28"/>
         </w:rPr>
-        <w:t>Response Header Fields</w:t>
-      </w:r>
-    </w:p>
-    <w:p>
-      <w:pPr>
-        <w:pStyle w:val="ListParagraph"/>
-        <w:numPr>
-          <w:ilvl w:val="2"/>
-          <w:numId w:val="19"/>
-        </w:numPr>
-        <w:rPr>
-          <w:sz w:val="24"/>
-        </w:rPr>
-      </w:pPr>
-      <w:r>
-        <w:rPr>
-          <w:sz w:val="24"/>
-        </w:rPr>
-        <w:t>Used by servers</w:t>
-      </w:r>
-    </w:p>
-    <w:p>
-      <w:pPr>
-        <w:pStyle w:val="ListParagraph"/>
-        <w:numPr>
-          <w:ilvl w:val="2"/>
-          <w:numId w:val="19"/>
-        </w:numPr>
-        <w:rPr>
-          <w:sz w:val="24"/>
-        </w:rPr>
-      </w:pPr>
-      <w:r>
-        <w:rPr>
-          <w:sz w:val="24"/>
-        </w:rPr>
-        <w:t xml:space="preserve">Response messages </w:t>
-      </w:r>
-    </w:p>
-    <w:p>
-      <w:pPr>
-        <w:pStyle w:val="ListParagraph"/>
-        <w:numPr>
-          <w:ilvl w:val="0"/>
-          <w:numId w:val="19"/>
-        </w:numPr>
-      </w:pPr>
-      <w:r>
-        <w:t>Accept Ranges</w:t>
-      </w:r>
-    </w:p>
-    <w:p>
-      <w:pPr>
-        <w:pStyle w:val="ListParagraph"/>
-        <w:numPr>
-          <w:ilvl w:val="0"/>
-          <w:numId w:val="19"/>
-        </w:numPr>
-      </w:pPr>
-      <w:r>
-        <w:t>Age</w:t>
-      </w:r>
-    </w:p>
-    <w:p>
-      <w:pPr>
-        <w:pStyle w:val="ListParagraph"/>
-        <w:numPr>
-          <w:ilvl w:val="0"/>
-          <w:numId w:val="19"/>
-        </w:numPr>
-      </w:pPr>
-      <w:proofErr w:type="spellStart"/>
-      <w:r>
-        <w:t>Etag</w:t>
-      </w:r>
-      <w:proofErr w:type="spellEnd"/>
-    </w:p>
-    <w:p>
-      <w:pPr>
-        <w:pStyle w:val="ListParagraph"/>
-        <w:numPr>
-          <w:ilvl w:val="0"/>
-          <w:numId w:val="19"/>
-        </w:numPr>
-      </w:pPr>
-      <w:r>
-        <w:t>Location</w:t>
-      </w:r>
-    </w:p>
-    <w:p>
-      <w:pPr>
-        <w:pStyle w:val="ListParagraph"/>
-        <w:numPr>
-          <w:ilvl w:val="1"/>
-          <w:numId w:val="19"/>
-        </w:numPr>
-      </w:pPr>
-      <w:r>
-        <w:t>used for redirection</w:t>
-      </w:r>
-    </w:p>
-    <w:p>
-      <w:pPr>
-        <w:pStyle w:val="ListParagraph"/>
-        <w:numPr>
-          <w:ilvl w:val="0"/>
-          <w:numId w:val="19"/>
-        </w:numPr>
-      </w:pPr>
-      <w:r>
-        <w:t>Proxy Authenticate</w:t>
-      </w:r>
-    </w:p>
-    <w:p>
-      <w:pPr>
-        <w:pStyle w:val="ListParagraph"/>
-        <w:numPr>
-          <w:ilvl w:val="0"/>
-          <w:numId w:val="19"/>
-        </w:numPr>
-      </w:pPr>
-      <w:r>
-        <w:t>Retry-after</w:t>
-      </w:r>
-    </w:p>
-    <w:p>
-      <w:pPr>
-        <w:pStyle w:val="ListParagraph"/>
-        <w:numPr>
-          <w:ilvl w:val="0"/>
-          <w:numId w:val="19"/>
-        </w:numPr>
-      </w:pPr>
-      <w:r>
-        <w:t>Server</w:t>
-      </w:r>
-    </w:p>
-    <w:p>
-      <w:pPr>
-        <w:pStyle w:val="ListParagraph"/>
-        <w:numPr>
-          <w:ilvl w:val="0"/>
-          <w:numId w:val="19"/>
-        </w:numPr>
-      </w:pPr>
-      <w:r>
-        <w:t>Vary</w:t>
-      </w:r>
-    </w:p>
-    <w:p>
-      <w:pPr>
-        <w:pStyle w:val="ListParagraph"/>
-        <w:numPr>
-          <w:ilvl w:val="0"/>
-          <w:numId w:val="19"/>
-        </w:numPr>
-      </w:pPr>
-      <w:r>
-        <w:t>WWW Authenticate</w:t>
-      </w:r>
-    </w:p>
-    <w:p>
-      <w:pPr>
-        <w:pStyle w:val="ListParagraph"/>
-      </w:pPr>
-    </w:p>
-    <w:p>
-      <w:pPr>
-        <w:pStyle w:val="ListParagraph"/>
+      </w:pPr>
+      <w:r>
         <w:rPr>
           <w:b/>
           <w:sz w:val="28"/>
         </w:rPr>
-      </w:pPr>
-      <w:r>
-        <w:rPr>
-          <w:b/>
-          <w:sz w:val="28"/>
-        </w:rPr>
         <w:t>Entity Header Fields</w:t>
       </w:r>
     </w:p>
@@ -2102,6 +2698,19 @@
       <w:r>
         <w:t>Allow</w:t>
       </w:r>
+      <w:r>
+        <w:tab/>
+      </w:r>
+      <w:r>
+        <w:tab/>
+      </w:r>
+      <w:r>
+        <w:tab/>
+      </w:r>
+      <w:r>
+        <w:tab/>
+        <w:t>HTTP METHOD</w:t>
+      </w:r>
     </w:p>
     <w:p>
       <w:pPr>
@@ -2114,6 +2723,13 @@
       <w:r>
         <w:t>Content Encoding</w:t>
       </w:r>
+      <w:r>
+        <w:tab/>
+      </w:r>
+      <w:r>
+        <w:tab/>
+        <w:t>gzip</w:t>
+      </w:r>
     </w:p>
     <w:p>
       <w:pPr>
@@ -2126,6 +2742,13 @@
       <w:r>
         <w:t xml:space="preserve">Content Language </w:t>
       </w:r>
+      <w:r>
+        <w:tab/>
+      </w:r>
+      <w:r>
+        <w:tab/>
+        <w:t>fil, en</w:t>
+      </w:r>
     </w:p>
     <w:p>
       <w:pPr>
@@ -2138,6 +2761,16 @@
       <w:r>
         <w:t>Content Length</w:t>
       </w:r>
+      <w:r>
+        <w:tab/>
+      </w:r>
+      <w:r>
+        <w:tab/>
+      </w:r>
+      <w:r>
+        <w:tab/>
+        <w:t>bytes</w:t>
+      </w:r>
     </w:p>
     <w:p>
       <w:pPr>
@@ -2150,6 +2783,13 @@
       <w:r>
         <w:t>Content Location</w:t>
       </w:r>
+      <w:r>
+        <w:tab/>
+      </w:r>
+      <w:r>
+        <w:tab/>
+        <w:t>URI</w:t>
+      </w:r>
     </w:p>
     <w:p>
       <w:pPr>
@@ -2162,6 +2802,22 @@
       <w:r>
         <w:t>Content-MD5</w:t>
       </w:r>
+      <w:r>
+        <w:t xml:space="preserve">(checking the integrity of the message) </w:t>
+      </w:r>
+      <w:r>
+        <w:tab/>
+        <w:t>parang etag yung syntax</w:t>
+      </w:r>
+      <w:r>
+        <w:tab/>
+      </w:r>
+      <w:r>
+        <w:tab/>
+      </w:r>
+      <w:r>
+        <w:tab/>
+      </w:r>
     </w:p>
     <w:p>
       <w:pPr>
@@ -2174,6 +2830,13 @@
       <w:r>
         <w:t>Content Range</w:t>
       </w:r>
+      <w:r>
+        <w:t>(depende sa gusto mong range)</w:t>
+      </w:r>
+      <w:r>
+        <w:tab/>
+        <w:t>first 500 bytes(0-499)</w:t>
+      </w:r>
     </w:p>
     <w:p>
       <w:pPr>
@@ -2186,6 +2849,18 @@
       <w:r>
         <w:t>Content Type</w:t>
       </w:r>
+      <w:r>
+        <w:tab/>
+      </w:r>
+      <w:r>
+        <w:tab/>
+      </w:r>
+      <w:r>
+        <w:tab/>
+      </w:r>
+      <w:r>
+        <w:t>text/html</w:t>
+      </w:r>
     </w:p>
     <w:p>
       <w:pPr>
@@ -2198,6 +2873,19 @@
       <w:r>
         <w:t>Expires</w:t>
       </w:r>
+      <w:r>
+        <w:tab/>
+      </w:r>
+      <w:r>
+        <w:tab/>
+      </w:r>
+      <w:r>
+        <w:tab/>
+      </w:r>
+      <w:r>
+        <w:tab/>
+        <w:t>date</w:t>
+      </w:r>
     </w:p>
     <w:p>
       <w:pPr>
@@ -2208,13 +2896,17 @@
         </w:numPr>
       </w:pPr>
       <w:r>
+        <w:lastRenderedPageBreak/>
         <w:t>Last Modifier</w:t>
       </w:r>
-    </w:p>
-    <w:p/>
-    <w:p/>
-    <w:p/>
-    <w:p/>
+      <w:r>
+        <w:tab/>
+      </w:r>
+      <w:r>
+        <w:tab/>
+        <w:t>date</w:t>
+      </w:r>
+    </w:p>
     <w:p>
       <w:pPr>
         <w:rPr>
@@ -2229,7 +2921,6 @@
           <w:sz w:val="32"/>
           <w:szCs w:val="32"/>
         </w:rPr>
-        <w:lastRenderedPageBreak/>
         <w:t>HTTP STATUS CODE</w:t>
       </w:r>
     </w:p>
@@ -2621,8 +3312,10 @@
           <w:numId w:val="27"/>
         </w:numPr>
       </w:pPr>
-      <w:r>
-        <w:t>4413 Request Entity Too Large</w:t>
+      <w:bookmarkStart w:id="0" w:name="_GoBack"/>
+      <w:bookmarkEnd w:id="0"/>
+      <w:r>
+        <w:t>413 Request Entity Too Large</w:t>
       </w:r>
     </w:p>
     <w:p>
@@ -2658,7 +3351,6 @@
         </w:numPr>
       </w:pPr>
       <w:r>
-        <w:lastRenderedPageBreak/>
         <w:t>416 Request Range not satisfied</w:t>
       </w:r>
     </w:p>
@@ -2764,19 +3456,11 @@
           <w:b/>
         </w:rPr>
       </w:pPr>
-      <w:proofErr w:type="spellStart"/>
       <w:r>
         <w:rPr>
           <w:b/>
         </w:rPr>
-        <w:t>HyperText</w:t>
-      </w:r>
-      <w:proofErr w:type="spellEnd"/>
-      <w:r>
-        <w:rPr>
-          <w:b/>
-        </w:rPr>
-        <w:t xml:space="preserve"> Markup Language (HTML)</w:t>
+        <w:t>HyperText Markup Language (HTML)</w:t>
       </w:r>
     </w:p>
     <w:p>
@@ -2885,15 +3569,7 @@
         </w:numPr>
       </w:pPr>
       <w:r>
-        <w:t>&amp;</w:t>
-      </w:r>
-      <w:proofErr w:type="spellStart"/>
-      <w:r>
-        <w:t>nbsp</w:t>
-      </w:r>
-      <w:proofErr w:type="spellEnd"/>
-      <w:r>
-        <w:t xml:space="preserve"> –tab</w:t>
+        <w:t>&amp;nbsp –tab</w:t>
       </w:r>
     </w:p>
     <w:p>
@@ -2905,15 +3581,7 @@
         </w:numPr>
       </w:pPr>
       <w:r>
-        <w:t>&amp;</w:t>
-      </w:r>
-      <w:proofErr w:type="spellStart"/>
-      <w:r>
-        <w:t>lt</w:t>
-      </w:r>
-      <w:proofErr w:type="spellEnd"/>
-      <w:r>
-        <w:t xml:space="preserve"> – less than</w:t>
+        <w:t>&amp;lt – less than</w:t>
       </w:r>
     </w:p>
     <w:p>
@@ -2925,15 +3593,7 @@
         </w:numPr>
       </w:pPr>
       <w:r>
-        <w:t>&amp;</w:t>
-      </w:r>
-      <w:proofErr w:type="spellStart"/>
-      <w:r>
-        <w:t>gt</w:t>
-      </w:r>
-      <w:proofErr w:type="spellEnd"/>
-      <w:r>
-        <w:t xml:space="preserve"> – greater than</w:t>
+        <w:t>&amp;gt – greater than</w:t>
       </w:r>
     </w:p>
     <w:p>
@@ -2945,15 +3605,7 @@
         </w:numPr>
       </w:pPr>
       <w:r>
-        <w:t>&lt;</w:t>
-      </w:r>
-      <w:proofErr w:type="spellStart"/>
-      <w:r>
-        <w:t>br</w:t>
-      </w:r>
-      <w:proofErr w:type="spellEnd"/>
-      <w:r>
-        <w:t>&gt;</w:t>
+        <w:t>&lt;br&gt;</w:t>
       </w:r>
     </w:p>
     <w:p>
@@ -2984,7 +3636,6 @@
     </w:p>
     <w:p>
       <w:r>
-        <w:lastRenderedPageBreak/>
         <w:t>HTML 1.0 – 1989</w:t>
       </w:r>
     </w:p>
@@ -3023,21 +3674,7 @@
         <w:rPr>
           <w:b/>
         </w:rPr>
-        <w:t xml:space="preserve">Extensible </w:t>
-      </w:r>
-      <w:proofErr w:type="spellStart"/>
-      <w:r>
-        <w:rPr>
-          <w:b/>
-        </w:rPr>
-        <w:t>HyperText</w:t>
-      </w:r>
-      <w:proofErr w:type="spellEnd"/>
-      <w:r>
-        <w:rPr>
-          <w:b/>
-        </w:rPr>
-        <w:t xml:space="preserve"> Markup Language (XHTML)</w:t>
+        <w:t>Extensible HyperText Markup Language (XHTML)</w:t>
       </w:r>
     </w:p>
     <w:p>
@@ -3083,41 +3720,54 @@
         <w:rPr>
           <w:b/>
         </w:rPr>
-        <w:t xml:space="preserve">Ian </w:t>
-      </w:r>
-      <w:proofErr w:type="spellStart"/>
+        <w:t>Ian Hidson</w:t>
+      </w:r>
+      <w:r>
+        <w:t xml:space="preserve"> – proposed to go back to HTML</w:t>
+      </w:r>
+    </w:p>
+    <w:p>
       <w:r>
         <w:rPr>
           <w:b/>
         </w:rPr>
-        <w:t>Hidson</w:t>
-      </w:r>
-      <w:proofErr w:type="spellEnd"/>
-      <w:r>
-        <w:t xml:space="preserve"> – proposed to go back to HTML</w:t>
-      </w:r>
-    </w:p>
-    <w:p>
-      <w:r>
+        <w:t>-</w:t>
+      </w:r>
+      <w:r>
+        <w:t xml:space="preserve"> WHATWG </w:t>
+      </w:r>
+    </w:p>
+    <w:p>
+      <w:r>
+        <w:tab/>
+        <w:t>- later becomes HTML5 that is standardized in 2014</w:t>
+      </w:r>
+    </w:p>
+    <w:p/>
+    <w:p>
+      <w:r>
+        <w:t>HTML 4.0</w:t>
+      </w:r>
+    </w:p>
+    <w:p>
+      <w:pPr>
+        <w:pStyle w:val="ListParagraph"/>
+        <w:numPr>
+          <w:ilvl w:val="0"/>
+          <w:numId w:val="22"/>
+        </w:numPr>
         <w:rPr>
           <w:b/>
         </w:rPr>
-        <w:t>-</w:t>
-      </w:r>
-      <w:r>
-        <w:t xml:space="preserve"> WHATWG </w:t>
-      </w:r>
-    </w:p>
-    <w:p>
-      <w:r>
-        <w:tab/>
-        <w:t>- later becomes HTML5 that is standardized in 2014</w:t>
-      </w:r>
-    </w:p>
-    <w:p/>
-    <w:p>
-      <w:r>
-        <w:t>HTML 4.0</w:t>
+      </w:pPr>
+      <w:r>
+        <w:rPr>
+          <w:b/>
+        </w:rPr>
+        <w:t xml:space="preserve">Transitional </w:t>
+      </w:r>
+      <w:r>
+        <w:t>– depreciated</w:t>
       </w:r>
     </w:p>
     <w:p>
@@ -3135,10 +3785,7 @@
         <w:rPr>
           <w:b/>
         </w:rPr>
-        <w:t xml:space="preserve">Transitional </w:t>
-      </w:r>
-      <w:r>
-        <w:t>– depreciated</w:t>
+        <w:t>Strict</w:t>
       </w:r>
     </w:p>
     <w:p>
@@ -3156,29 +3803,11 @@
         <w:rPr>
           <w:b/>
         </w:rPr>
-        <w:t>Strict</w:t>
-      </w:r>
-    </w:p>
-    <w:p>
-      <w:pPr>
-        <w:pStyle w:val="ListParagraph"/>
-        <w:numPr>
-          <w:ilvl w:val="0"/>
-          <w:numId w:val="22"/>
-        </w:numPr>
-        <w:rPr>
-          <w:b/>
-        </w:rPr>
-      </w:pPr>
-      <w:r>
-        <w:rPr>
-          <w:b/>
-        </w:rPr>
         <w:t>Frameset</w:t>
       </w:r>
     </w:p>
     <w:sectPr>
-      <w:pgSz w:w="12240" w:h="15840"/>
+      <w:pgSz w:w="12240" w:h="20160" w:code="5"/>
       <w:pgMar w:top="1440" w:right="1440" w:bottom="1440" w:left="1440" w:header="720" w:footer="720" w:gutter="0"/>
       <w:cols w:space="720"/>
       <w:docGrid w:linePitch="360"/>
@@ -3190,6 +3819,27 @@
 <file path=word/numbering.xml><?xml version="1.0" encoding="utf-8"?>
 <w:numbering xmlns:wpc="http://schemas.microsoft.com/office/word/2010/wordprocessingCanvas" xmlns:cx="http://schemas.microsoft.com/office/drawing/2014/chartex" xmlns:cx1="http://schemas.microsoft.com/office/drawing/2015/9/8/chartex" xmlns:cx2="http://schemas.microsoft.com/office/drawing/2015/10/21/chartex" xmlns:cx3="http://schemas.microsoft.com/office/drawing/2016/5/9/chartex" xmlns:cx4="http://schemas.microsoft.com/office/drawing/2016/5/10/chartex" xmlns:cx5="http://schemas.microsoft.com/office/drawing/2016/5/11/chartex" xmlns:mc="http://schemas.openxmlformats.org/markup-compatibility/2006" xmlns:o="urn:schemas-microsoft-com:office:office" xmlns:r="http://schemas.openxmlformats.org/officeDocument/2006/relationships" xmlns:m="http://schemas.openxmlformats.org/officeDocument/2006/math" xmlns:v="urn:schemas-microsoft-com:vml" xmlns:wp14="http://schemas.microsoft.com/office/word/2010/wordprocessingDrawing" xmlns:wp="http://schemas.openxmlformats.org/drawingml/2006/wordprocessingDrawing" xmlns:w10="urn:schemas-microsoft-com:office:word" xmlns:w="http://schemas.openxmlformats.org/wordprocessingml/2006/main" xmlns:w14="http://schemas.microsoft.com/office/word/2010/wordml" xmlns:w15="http://schemas.microsoft.com/office/word/2012/wordml" xmlns:w16se="http://schemas.microsoft.com/office/word/2015/wordml/symex" xmlns:wpg="http://schemas.microsoft.com/office/word/2010/wordprocessingGroup" xmlns:wpi="http://schemas.microsoft.com/office/word/2010/wordprocessingInk" xmlns:wne="http://schemas.microsoft.com/office/word/2006/wordml" xmlns:wps="http://schemas.microsoft.com/office/word/2010/wordprocessingShape" mc:Ignorable="w14 w15 w16se wp14">
   <w:abstractNum w:abstractNumId="0" w15:restartNumberingAfterBreak="0">
+    <w:nsid w:val="FFFFFF89"/>
+    <w:multiLevelType w:val="singleLevel"/>
+    <w:tmpl w:val="9C4474FC"/>
+    <w:lvl w:ilvl="0">
+      <w:start w:val="1"/>
+      <w:numFmt w:val="bullet"/>
+      <w:pStyle w:val="ListBullet"/>
+      <w:lvlText w:val=""/>
+      <w:lvlJc w:val="left"/>
+      <w:pPr>
+        <w:tabs>
+          <w:tab w:val="num" w:pos="360"/>
+        </w:tabs>
+        <w:ind w:left="360" w:hanging="360"/>
+      </w:pPr>
+      <w:rPr>
+        <w:rFonts w:ascii="Symbol" w:hAnsi="Symbol" w:hint="default"/>
+      </w:rPr>
+    </w:lvl>
+  </w:abstractNum>
+  <w:abstractNum w:abstractNumId="1" w15:restartNumberingAfterBreak="0">
     <w:nsid w:val="04915660"/>
     <w:multiLevelType w:val="hybridMultilevel"/>
     <w:tmpl w:val="B4906F90"/>
@@ -3302,7 +3952,7 @@
       </w:rPr>
     </w:lvl>
   </w:abstractNum>
-  <w:abstractNum w:abstractNumId="1" w15:restartNumberingAfterBreak="0">
+  <w:abstractNum w:abstractNumId="2" w15:restartNumberingAfterBreak="0">
     <w:nsid w:val="092A3253"/>
     <w:multiLevelType w:val="hybridMultilevel"/>
     <w:tmpl w:val="8FFA0034"/>
@@ -3415,7 +4065,7 @@
       </w:rPr>
     </w:lvl>
   </w:abstractNum>
-  <w:abstractNum w:abstractNumId="2" w15:restartNumberingAfterBreak="0">
+  <w:abstractNum w:abstractNumId="3" w15:restartNumberingAfterBreak="0">
     <w:nsid w:val="0A7A194F"/>
     <w:multiLevelType w:val="hybridMultilevel"/>
     <w:tmpl w:val="494C7CA0"/>
@@ -3528,7 +4178,7 @@
       </w:rPr>
     </w:lvl>
   </w:abstractNum>
-  <w:abstractNum w:abstractNumId="3" w15:restartNumberingAfterBreak="0">
+  <w:abstractNum w:abstractNumId="4" w15:restartNumberingAfterBreak="0">
     <w:nsid w:val="0F4E5EE2"/>
     <w:multiLevelType w:val="hybridMultilevel"/>
     <w:tmpl w:val="94748BCA"/>
@@ -3641,7 +4291,7 @@
       </w:rPr>
     </w:lvl>
   </w:abstractNum>
-  <w:abstractNum w:abstractNumId="4" w15:restartNumberingAfterBreak="0">
+  <w:abstractNum w:abstractNumId="5" w15:restartNumberingAfterBreak="0">
     <w:nsid w:val="1BBB13C7"/>
     <w:multiLevelType w:val="hybridMultilevel"/>
     <w:tmpl w:val="BFB06662"/>
@@ -3754,7 +4404,7 @@
       </w:rPr>
     </w:lvl>
   </w:abstractNum>
-  <w:abstractNum w:abstractNumId="5" w15:restartNumberingAfterBreak="0">
+  <w:abstractNum w:abstractNumId="6" w15:restartNumberingAfterBreak="0">
     <w:nsid w:val="222D5035"/>
     <w:multiLevelType w:val="hybridMultilevel"/>
     <w:tmpl w:val="78ACF11E"/>
@@ -3867,7 +4517,7 @@
       </w:rPr>
     </w:lvl>
   </w:abstractNum>
-  <w:abstractNum w:abstractNumId="6" w15:restartNumberingAfterBreak="0">
+  <w:abstractNum w:abstractNumId="7" w15:restartNumberingAfterBreak="0">
     <w:nsid w:val="2523637A"/>
     <w:multiLevelType w:val="hybridMultilevel"/>
     <w:tmpl w:val="181C3202"/>
@@ -3980,7 +4630,7 @@
       </w:rPr>
     </w:lvl>
   </w:abstractNum>
-  <w:abstractNum w:abstractNumId="7" w15:restartNumberingAfterBreak="0">
+  <w:abstractNum w:abstractNumId="8" w15:restartNumberingAfterBreak="0">
     <w:nsid w:val="2926556D"/>
     <w:multiLevelType w:val="hybridMultilevel"/>
     <w:tmpl w:val="EB2C768C"/>
@@ -4093,7 +4743,7 @@
       </w:rPr>
     </w:lvl>
   </w:abstractNum>
-  <w:abstractNum w:abstractNumId="8" w15:restartNumberingAfterBreak="0">
+  <w:abstractNum w:abstractNumId="9" w15:restartNumberingAfterBreak="0">
     <w:nsid w:val="2F016DD8"/>
     <w:multiLevelType w:val="hybridMultilevel"/>
     <w:tmpl w:val="8A8C9428"/>
@@ -4206,7 +4856,7 @@
       </w:rPr>
     </w:lvl>
   </w:abstractNum>
-  <w:abstractNum w:abstractNumId="9" w15:restartNumberingAfterBreak="0">
+  <w:abstractNum w:abstractNumId="10" w15:restartNumberingAfterBreak="0">
     <w:nsid w:val="2F685F2D"/>
     <w:multiLevelType w:val="hybridMultilevel"/>
     <w:tmpl w:val="2098C854"/>
@@ -4319,7 +4969,7 @@
       </w:rPr>
     </w:lvl>
   </w:abstractNum>
-  <w:abstractNum w:abstractNumId="10" w15:restartNumberingAfterBreak="0">
+  <w:abstractNum w:abstractNumId="11" w15:restartNumberingAfterBreak="0">
     <w:nsid w:val="32AC339C"/>
     <w:multiLevelType w:val="hybridMultilevel"/>
     <w:tmpl w:val="446C6C96"/>
@@ -4432,7 +5082,7 @@
       </w:rPr>
     </w:lvl>
   </w:abstractNum>
-  <w:abstractNum w:abstractNumId="11" w15:restartNumberingAfterBreak="0">
+  <w:abstractNum w:abstractNumId="12" w15:restartNumberingAfterBreak="0">
     <w:nsid w:val="367738F0"/>
     <w:multiLevelType w:val="hybridMultilevel"/>
     <w:tmpl w:val="1114A5EE"/>
@@ -4545,7 +5195,7 @@
       </w:rPr>
     </w:lvl>
   </w:abstractNum>
-  <w:abstractNum w:abstractNumId="12" w15:restartNumberingAfterBreak="0">
+  <w:abstractNum w:abstractNumId="13" w15:restartNumberingAfterBreak="0">
     <w:nsid w:val="369D5F6C"/>
     <w:multiLevelType w:val="hybridMultilevel"/>
     <w:tmpl w:val="EB385882"/>
@@ -4658,7 +5308,7 @@
       </w:rPr>
     </w:lvl>
   </w:abstractNum>
-  <w:abstractNum w:abstractNumId="13" w15:restartNumberingAfterBreak="0">
+  <w:abstractNum w:abstractNumId="14" w15:restartNumberingAfterBreak="0">
     <w:nsid w:val="36C6086B"/>
     <w:multiLevelType w:val="hybridMultilevel"/>
     <w:tmpl w:val="36FCADFA"/>
@@ -4771,7 +5421,7 @@
       </w:rPr>
     </w:lvl>
   </w:abstractNum>
-  <w:abstractNum w:abstractNumId="14" w15:restartNumberingAfterBreak="0">
+  <w:abstractNum w:abstractNumId="15" w15:restartNumberingAfterBreak="0">
     <w:nsid w:val="3B600A4A"/>
     <w:multiLevelType w:val="hybridMultilevel"/>
     <w:tmpl w:val="F7F03560"/>
@@ -4884,7 +5534,7 @@
       </w:rPr>
     </w:lvl>
   </w:abstractNum>
-  <w:abstractNum w:abstractNumId="15" w15:restartNumberingAfterBreak="0">
+  <w:abstractNum w:abstractNumId="16" w15:restartNumberingAfterBreak="0">
     <w:nsid w:val="3C0B34D3"/>
     <w:multiLevelType w:val="hybridMultilevel"/>
     <w:tmpl w:val="08D2D676"/>
@@ -4997,7 +5647,7 @@
       </w:rPr>
     </w:lvl>
   </w:abstractNum>
-  <w:abstractNum w:abstractNumId="16" w15:restartNumberingAfterBreak="0">
+  <w:abstractNum w:abstractNumId="17" w15:restartNumberingAfterBreak="0">
     <w:nsid w:val="40BE71A9"/>
     <w:multiLevelType w:val="hybridMultilevel"/>
     <w:tmpl w:val="5794252C"/>
@@ -5110,7 +5760,7 @@
       </w:rPr>
     </w:lvl>
   </w:abstractNum>
-  <w:abstractNum w:abstractNumId="17" w15:restartNumberingAfterBreak="0">
+  <w:abstractNum w:abstractNumId="18" w15:restartNumberingAfterBreak="0">
     <w:nsid w:val="47A428DA"/>
     <w:multiLevelType w:val="hybridMultilevel"/>
     <w:tmpl w:val="C1CEABFE"/>
@@ -5223,7 +5873,7 @@
       </w:rPr>
     </w:lvl>
   </w:abstractNum>
-  <w:abstractNum w:abstractNumId="18" w15:restartNumberingAfterBreak="0">
+  <w:abstractNum w:abstractNumId="19" w15:restartNumberingAfterBreak="0">
     <w:nsid w:val="49C24C23"/>
     <w:multiLevelType w:val="hybridMultilevel"/>
     <w:tmpl w:val="761A3568"/>
@@ -5336,7 +5986,7 @@
       </w:rPr>
     </w:lvl>
   </w:abstractNum>
-  <w:abstractNum w:abstractNumId="19" w15:restartNumberingAfterBreak="0">
+  <w:abstractNum w:abstractNumId="20" w15:restartNumberingAfterBreak="0">
     <w:nsid w:val="55781FD8"/>
     <w:multiLevelType w:val="hybridMultilevel"/>
     <w:tmpl w:val="6F34AC3E"/>
@@ -5449,7 +6099,7 @@
       </w:rPr>
     </w:lvl>
   </w:abstractNum>
-  <w:abstractNum w:abstractNumId="20" w15:restartNumberingAfterBreak="0">
+  <w:abstractNum w:abstractNumId="21" w15:restartNumberingAfterBreak="0">
     <w:nsid w:val="563D1AC0"/>
     <w:multiLevelType w:val="hybridMultilevel"/>
     <w:tmpl w:val="E682BFE8"/>
@@ -5562,7 +6212,7 @@
       </w:rPr>
     </w:lvl>
   </w:abstractNum>
-  <w:abstractNum w:abstractNumId="21" w15:restartNumberingAfterBreak="0">
+  <w:abstractNum w:abstractNumId="22" w15:restartNumberingAfterBreak="0">
     <w:nsid w:val="598E5348"/>
     <w:multiLevelType w:val="hybridMultilevel"/>
     <w:tmpl w:val="65A297F6"/>
@@ -5675,7 +6325,7 @@
       </w:rPr>
     </w:lvl>
   </w:abstractNum>
-  <w:abstractNum w:abstractNumId="22" w15:restartNumberingAfterBreak="0">
+  <w:abstractNum w:abstractNumId="23" w15:restartNumberingAfterBreak="0">
     <w:nsid w:val="67C23FF8"/>
     <w:multiLevelType w:val="hybridMultilevel"/>
     <w:tmpl w:val="7C1E044A"/>
@@ -5788,7 +6438,7 @@
       </w:rPr>
     </w:lvl>
   </w:abstractNum>
-  <w:abstractNum w:abstractNumId="23" w15:restartNumberingAfterBreak="0">
+  <w:abstractNum w:abstractNumId="24" w15:restartNumberingAfterBreak="0">
     <w:nsid w:val="68AA104C"/>
     <w:multiLevelType w:val="hybridMultilevel"/>
     <w:tmpl w:val="EEFE2E98"/>
@@ -5901,7 +6551,7 @@
       </w:rPr>
     </w:lvl>
   </w:abstractNum>
-  <w:abstractNum w:abstractNumId="24" w15:restartNumberingAfterBreak="0">
+  <w:abstractNum w:abstractNumId="25" w15:restartNumberingAfterBreak="0">
     <w:nsid w:val="72AE54CC"/>
     <w:multiLevelType w:val="hybridMultilevel"/>
     <w:tmpl w:val="B01A7DC0"/>
@@ -6014,7 +6664,7 @@
       </w:rPr>
     </w:lvl>
   </w:abstractNum>
-  <w:abstractNum w:abstractNumId="25" w15:restartNumberingAfterBreak="0">
+  <w:abstractNum w:abstractNumId="26" w15:restartNumberingAfterBreak="0">
     <w:nsid w:val="72D23B8A"/>
     <w:multiLevelType w:val="hybridMultilevel"/>
     <w:tmpl w:val="043E06C8"/>
@@ -6127,7 +6777,7 @@
       </w:rPr>
     </w:lvl>
   </w:abstractNum>
-  <w:abstractNum w:abstractNumId="26" w15:restartNumberingAfterBreak="0">
+  <w:abstractNum w:abstractNumId="27" w15:restartNumberingAfterBreak="0">
     <w:nsid w:val="7822053A"/>
     <w:multiLevelType w:val="hybridMultilevel"/>
     <w:tmpl w:val="65EEDC1A"/>
@@ -6240,7 +6890,7 @@
       </w:rPr>
     </w:lvl>
   </w:abstractNum>
-  <w:abstractNum w:abstractNumId="27" w15:restartNumberingAfterBreak="0">
+  <w:abstractNum w:abstractNumId="28" w15:restartNumberingAfterBreak="0">
     <w:nsid w:val="7FFB1D20"/>
     <w:multiLevelType w:val="hybridMultilevel"/>
     <w:tmpl w:val="1F2C2B0C"/>
@@ -6354,88 +7004,91 @@
     </w:lvl>
   </w:abstractNum>
   <w:num w:numId="1">
+    <w:abstractNumId w:val="16"/>
+  </w:num>
+  <w:num w:numId="2">
+    <w:abstractNumId w:val="20"/>
+  </w:num>
+  <w:num w:numId="3">
+    <w:abstractNumId w:val="26"/>
+  </w:num>
+  <w:num w:numId="4">
+    <w:abstractNumId w:val="23"/>
+  </w:num>
+  <w:num w:numId="5">
+    <w:abstractNumId w:val="14"/>
+  </w:num>
+  <w:num w:numId="6">
+    <w:abstractNumId w:val="13"/>
+  </w:num>
+  <w:num w:numId="7">
+    <w:abstractNumId w:val="3"/>
+  </w:num>
+  <w:num w:numId="8">
+    <w:abstractNumId w:val="24"/>
+  </w:num>
+  <w:num w:numId="9">
+    <w:abstractNumId w:val="10"/>
+  </w:num>
+  <w:num w:numId="10">
+    <w:abstractNumId w:val="4"/>
+  </w:num>
+  <w:num w:numId="11">
+    <w:abstractNumId w:val="7"/>
+  </w:num>
+  <w:num w:numId="12">
+    <w:abstractNumId w:val="21"/>
+  </w:num>
+  <w:num w:numId="13">
+    <w:abstractNumId w:val="12"/>
+  </w:num>
+  <w:num w:numId="14">
+    <w:abstractNumId w:val="22"/>
+  </w:num>
+  <w:num w:numId="15">
+    <w:abstractNumId w:val="19"/>
+  </w:num>
+  <w:num w:numId="16">
+    <w:abstractNumId w:val="1"/>
+  </w:num>
+  <w:num w:numId="17">
+    <w:abstractNumId w:val="11"/>
+  </w:num>
+  <w:num w:numId="18">
+    <w:abstractNumId w:val="2"/>
+  </w:num>
+  <w:num w:numId="19">
+    <w:abstractNumId w:val="25"/>
+  </w:num>
+  <w:num w:numId="20">
+    <w:abstractNumId w:val="9"/>
+  </w:num>
+  <w:num w:numId="21">
     <w:abstractNumId w:val="15"/>
   </w:num>
-  <w:num w:numId="2">
-    <w:abstractNumId w:val="19"/>
+  <w:num w:numId="22">
+    <w:abstractNumId w:val="8"/>
   </w:num>
-  <w:num w:numId="3">
-    <w:abstractNumId w:val="25"/>
+  <w:num w:numId="23">
+    <w:abstractNumId w:val="18"/>
   </w:num>
-  <w:num w:numId="4">
-    <w:abstractNumId w:val="22"/>
-  </w:num>
-  <w:num w:numId="5">
-    <w:abstractNumId w:val="13"/>
-  </w:num>
-  <w:num w:numId="6">
-    <w:abstractNumId w:val="12"/>
-  </w:num>
-  <w:num w:numId="7">
-    <w:abstractNumId w:val="2"/>
-  </w:num>
-  <w:num w:numId="8">
-    <w:abstractNumId w:val="23"/>
-  </w:num>
-  <w:num w:numId="9">
-    <w:abstractNumId w:val="9"/>
-  </w:num>
-  <w:num w:numId="10">
-    <w:abstractNumId w:val="3"/>
-  </w:num>
-  <w:num w:numId="11">
+  <w:num w:numId="24">
     <w:abstractNumId w:val="6"/>
   </w:num>
-  <w:num w:numId="12">
-    <w:abstractNumId w:val="20"/>
+  <w:num w:numId="25">
+    <w:abstractNumId w:val="28"/>
   </w:num>
-  <w:num w:numId="13">
-    <w:abstractNumId w:val="11"/>
+  <w:num w:numId="26">
+    <w:abstractNumId w:val="5"/>
   </w:num>
-  <w:num w:numId="14">
-    <w:abstractNumId w:val="21"/>
-  </w:num>
-  <w:num w:numId="15">
-    <w:abstractNumId w:val="18"/>
-  </w:num>
-  <w:num w:numId="16">
-    <w:abstractNumId w:val="0"/>
-  </w:num>
-  <w:num w:numId="17">
-    <w:abstractNumId w:val="10"/>
-  </w:num>
-  <w:num w:numId="18">
-    <w:abstractNumId w:val="1"/>
-  </w:num>
-  <w:num w:numId="19">
-    <w:abstractNumId w:val="24"/>
-  </w:num>
-  <w:num w:numId="20">
-    <w:abstractNumId w:val="8"/>
-  </w:num>
-  <w:num w:numId="21">
-    <w:abstractNumId w:val="14"/>
-  </w:num>
-  <w:num w:numId="22">
-    <w:abstractNumId w:val="7"/>
-  </w:num>
-  <w:num w:numId="23">
+  <w:num w:numId="27">
     <w:abstractNumId w:val="17"/>
   </w:num>
-  <w:num w:numId="24">
-    <w:abstractNumId w:val="5"/>
-  </w:num>
-  <w:num w:numId="25">
+  <w:num w:numId="28">
     <w:abstractNumId w:val="27"/>
   </w:num>
-  <w:num w:numId="26">
-    <w:abstractNumId w:val="4"/>
-  </w:num>
-  <w:num w:numId="27">
-    <w:abstractNumId w:val="16"/>
-  </w:num>
-  <w:num w:numId="28">
-    <w:abstractNumId w:val="26"/>
+  <w:num w:numId="29">
+    <w:abstractNumId w:val="0"/>
   </w:num>
 </w:numbering>
 </file>
@@ -6884,6 +7537,79 @@
       <w:contextualSpacing/>
     </w:pPr>
   </w:style>
+  <w:style w:type="paragraph" w:styleId="HTMLPreformatted">
+    <w:name w:val="HTML Preformatted"/>
+    <w:basedOn w:val="Normal"/>
+    <w:link w:val="HTMLPreformattedChar"/>
+    <w:uiPriority w:val="99"/>
+    <w:semiHidden/>
+    <w:unhideWhenUsed/>
+    <w:rsid w:val="002C00EF"/>
+    <w:pPr>
+      <w:tabs>
+        <w:tab w:val="left" w:pos="916"/>
+        <w:tab w:val="left" w:pos="1832"/>
+        <w:tab w:val="left" w:pos="2748"/>
+        <w:tab w:val="left" w:pos="3664"/>
+        <w:tab w:val="left" w:pos="4580"/>
+        <w:tab w:val="left" w:pos="5496"/>
+        <w:tab w:val="left" w:pos="6412"/>
+        <w:tab w:val="left" w:pos="7328"/>
+        <w:tab w:val="left" w:pos="8244"/>
+        <w:tab w:val="left" w:pos="9160"/>
+        <w:tab w:val="left" w:pos="10076"/>
+        <w:tab w:val="left" w:pos="10992"/>
+        <w:tab w:val="left" w:pos="11908"/>
+        <w:tab w:val="left" w:pos="12824"/>
+        <w:tab w:val="left" w:pos="13740"/>
+        <w:tab w:val="left" w:pos="14656"/>
+      </w:tabs>
+      <w:spacing w:after="0" w:line="240" w:lineRule="auto"/>
+    </w:pPr>
+    <w:rPr>
+      <w:rFonts w:ascii="Courier New" w:eastAsia="Times New Roman" w:hAnsi="Courier New" w:cs="Courier New"/>
+      <w:sz w:val="20"/>
+      <w:szCs w:val="20"/>
+    </w:rPr>
+  </w:style>
+  <w:style w:type="character" w:customStyle="1" w:styleId="HTMLPreformattedChar">
+    <w:name w:val="HTML Preformatted Char"/>
+    <w:basedOn w:val="DefaultParagraphFont"/>
+    <w:link w:val="HTMLPreformatted"/>
+    <w:uiPriority w:val="99"/>
+    <w:semiHidden/>
+    <w:rsid w:val="002C00EF"/>
+    <w:rPr>
+      <w:rFonts w:ascii="Courier New" w:eastAsia="Times New Roman" w:hAnsi="Courier New" w:cs="Courier New"/>
+      <w:sz w:val="20"/>
+      <w:szCs w:val="20"/>
+    </w:rPr>
+  </w:style>
+  <w:style w:type="character" w:styleId="Hyperlink">
+    <w:name w:val="Hyperlink"/>
+    <w:basedOn w:val="DefaultParagraphFont"/>
+    <w:uiPriority w:val="99"/>
+    <w:semiHidden/>
+    <w:unhideWhenUsed/>
+    <w:rsid w:val="002C00EF"/>
+    <w:rPr>
+      <w:color w:val="0000FF"/>
+      <w:u w:val="single"/>
+    </w:rPr>
+  </w:style>
+  <w:style w:type="paragraph" w:styleId="ListBullet">
+    <w:name w:val="List Bullet"/>
+    <w:basedOn w:val="Normal"/>
+    <w:uiPriority w:val="99"/>
+    <w:unhideWhenUsed/>
+    <w:rsid w:val="006713C1"/>
+    <w:pPr>
+      <w:numPr>
+        <w:numId w:val="29"/>
+      </w:numPr>
+      <w:contextualSpacing/>
+    </w:pPr>
+  </w:style>
 </w:styles>
 </file>
 
@@ -7153,7 +7879,7 @@
 </file>
 
 <file path=customXml/itemProps1.xml><?xml version="1.0" encoding="utf-8"?>
-<ds:datastoreItem xmlns:ds="http://schemas.openxmlformats.org/officeDocument/2006/customXml" ds:itemID="{F3F4B5E2-C6C5-45C7-8723-DFAEAB47E522}">
+<ds:datastoreItem xmlns:ds="http://schemas.openxmlformats.org/officeDocument/2006/customXml" ds:itemID="{07640D57-A86D-4B5E-8456-A699D098847A}">
   <ds:schemaRefs>
     <ds:schemaRef ds:uri="http://schemas.openxmlformats.org/officeDocument/2006/bibliography"/>
   </ds:schemaRefs>

</xml_diff>